<commit_message>
Correction C Charge Fonctionnelle
</commit_message>
<xml_diff>
--- a/CahierChargeFonctionnelle .docx
+++ b/CahierChargeFonctionnelle .docx
@@ -5,7 +5,13 @@
     <w:sdt>
       <w:sdtPr>
         <w:rPr>
-          <w:lang w:val="fr-FR"/>
+          <w:rFonts w:asciiTheme="minorHAnsi" w:eastAsiaTheme="minorHAnsi" w:hAnsiTheme="minorHAnsi" w:cstheme="minorBidi"/>
+          <w:color w:val="auto"/>
+          <w:kern w:val="2"/>
+          <w:sz w:val="24"/>
+          <w:szCs w:val="24"/>
+          <w:lang w:val="fr-FR" w:eastAsia="en-US"/>
+          <w14:ligatures w14:val="standardContextual"/>
         </w:rPr>
         <w:id w:val="-423039184"/>
         <w:docPartObj>
@@ -15,15 +21,8 @@
       </w:sdtPr>
       <w:sdtEndPr>
         <w:rPr>
-          <w:rFonts w:asciiTheme="minorHAnsi" w:eastAsiaTheme="minorHAnsi" w:hAnsiTheme="minorHAnsi" w:cstheme="minorBidi"/>
           <w:b/>
           <w:bCs/>
-          <w:color w:val="auto"/>
-          <w:kern w:val="2"/>
-          <w:sz w:val="24"/>
-          <w:szCs w:val="24"/>
-          <w:lang w:eastAsia="en-US"/>
-          <w14:ligatures w14:val="standardContextual"/>
         </w:rPr>
       </w:sdtEndPr>
       <w:sdtContent>
@@ -47,7 +46,7 @@
             <w:rPr>
               <w:rFonts w:eastAsiaTheme="minorEastAsia"/>
               <w:noProof/>
-              <w:lang w:eastAsia="fr-BE"/>
+              <w:lang w:eastAsia="ja-JP"/>
             </w:rPr>
           </w:pPr>
           <w:r>
@@ -59,7 +58,7 @@
           <w:r>
             <w:fldChar w:fldCharType="separate"/>
           </w:r>
-          <w:hyperlink w:anchor="_Toc211779943" w:history="1">
+          <w:hyperlink w:anchor="_Toc211854051" w:history="1">
             <w:r>
               <w:rPr>
                 <w:rStyle w:val="Lienhypertexte"/>
@@ -86,7 +85,7 @@
                 <w:noProof/>
                 <w:webHidden/>
               </w:rPr>
-              <w:instrText xml:space="preserve"> PAGEREF _Toc211779943 \h </w:instrText>
+              <w:instrText xml:space="preserve"> PAGEREF _Toc211854051 \h </w:instrText>
             </w:r>
             <w:r>
               <w:rPr>
@@ -126,10 +125,10 @@
             <w:rPr>
               <w:rFonts w:eastAsiaTheme="minorEastAsia"/>
               <w:noProof/>
-              <w:lang w:eastAsia="fr-BE"/>
+              <w:lang w:eastAsia="ja-JP"/>
             </w:rPr>
           </w:pPr>
-          <w:hyperlink w:anchor="_Toc211779944" w:history="1">
+          <w:hyperlink w:anchor="_Toc211854052" w:history="1">
             <w:r>
               <w:rPr>
                 <w:rStyle w:val="Lienhypertexte"/>
@@ -156,7 +155,7 @@
                 <w:noProof/>
                 <w:webHidden/>
               </w:rPr>
-              <w:instrText xml:space="preserve"> PAGEREF _Toc211779944 \h </w:instrText>
+              <w:instrText xml:space="preserve"> PAGEREF _Toc211854052 \h </w:instrText>
             </w:r>
             <w:r>
               <w:rPr>
@@ -196,10 +195,10 @@
             <w:rPr>
               <w:rFonts w:eastAsiaTheme="minorEastAsia"/>
               <w:noProof/>
-              <w:lang w:eastAsia="fr-BE"/>
+              <w:lang w:eastAsia="ja-JP"/>
             </w:rPr>
           </w:pPr>
-          <w:hyperlink w:anchor="_Toc211779945" w:history="1">
+          <w:hyperlink w:anchor="_Toc211854053" w:history="1">
             <w:r>
               <w:rPr>
                 <w:rStyle w:val="Lienhypertexte"/>
@@ -226,7 +225,7 @@
                 <w:noProof/>
                 <w:webHidden/>
               </w:rPr>
-              <w:instrText xml:space="preserve"> PAGEREF _Toc211779945 \h </w:instrText>
+              <w:instrText xml:space="preserve"> PAGEREF _Toc211854053 \h </w:instrText>
             </w:r>
             <w:r>
               <w:rPr>
@@ -266,10 +265,10 @@
             <w:rPr>
               <w:rFonts w:eastAsiaTheme="minorEastAsia"/>
               <w:noProof/>
-              <w:lang w:eastAsia="fr-BE"/>
+              <w:lang w:eastAsia="ja-JP"/>
             </w:rPr>
           </w:pPr>
-          <w:hyperlink w:anchor="_Toc211779946" w:history="1">
+          <w:hyperlink w:anchor="_Toc211854054" w:history="1">
             <w:r>
               <w:rPr>
                 <w:rStyle w:val="Lienhypertexte"/>
@@ -296,7 +295,7 @@
                 <w:noProof/>
                 <w:webHidden/>
               </w:rPr>
-              <w:instrText xml:space="preserve"> PAGEREF _Toc211779946 \h </w:instrText>
+              <w:instrText xml:space="preserve"> PAGEREF _Toc211854054 \h </w:instrText>
             </w:r>
             <w:r>
               <w:rPr>
@@ -336,10 +335,10 @@
             <w:rPr>
               <w:rFonts w:eastAsiaTheme="minorEastAsia"/>
               <w:noProof/>
-              <w:lang w:eastAsia="fr-BE"/>
+              <w:lang w:eastAsia="ja-JP"/>
             </w:rPr>
           </w:pPr>
-          <w:hyperlink w:anchor="_Toc211779947" w:history="1">
+          <w:hyperlink w:anchor="_Toc211854055" w:history="1">
             <w:r>
               <w:rPr>
                 <w:rStyle w:val="Lienhypertexte"/>
@@ -366,7 +365,7 @@
                 <w:noProof/>
                 <w:webHidden/>
               </w:rPr>
-              <w:instrText xml:space="preserve"> PAGEREF _Toc211779947 \h </w:instrText>
+              <w:instrText xml:space="preserve"> PAGEREF _Toc211854055 \h </w:instrText>
             </w:r>
             <w:r>
               <w:rPr>
@@ -406,16 +405,16 @@
             <w:rPr>
               <w:rFonts w:eastAsiaTheme="minorEastAsia"/>
               <w:noProof/>
-              <w:lang w:eastAsia="fr-BE"/>
+              <w:lang w:eastAsia="ja-JP"/>
             </w:rPr>
           </w:pPr>
-          <w:hyperlink w:anchor="_Toc211779948" w:history="1">
+          <w:hyperlink w:anchor="_Toc211854056" w:history="1">
             <w:r>
               <w:rPr>
                 <w:rStyle w:val="Lienhypertexte"/>
                 <w:noProof/>
               </w:rPr>
-              <w:t>Définition des besoins (POCK PIDV)</w:t>
+              <w:t>Définition des besoins (POC PIDV)</w:t>
             </w:r>
             <w:r>
               <w:rPr>
@@ -436,7 +435,7 @@
                 <w:noProof/>
                 <w:webHidden/>
               </w:rPr>
-              <w:instrText xml:space="preserve"> PAGEREF _Toc211779948 \h </w:instrText>
+              <w:instrText xml:space="preserve"> PAGEREF _Toc211854056 \h </w:instrText>
             </w:r>
             <w:r>
               <w:rPr>
@@ -476,16 +475,30 @@
             <w:rPr>
               <w:rFonts w:eastAsiaTheme="minorEastAsia"/>
               <w:noProof/>
-              <w:lang w:eastAsia="fr-BE"/>
+              <w:lang w:eastAsia="ja-JP"/>
             </w:rPr>
           </w:pPr>
-          <w:hyperlink w:anchor="_Toc211779949" w:history="1">
+          <w:hyperlink w:anchor="_Toc211854057" w:history="1">
             <w:r>
               <w:rPr>
                 <w:rStyle w:val="Lienhypertexte"/>
                 <w:noProof/>
               </w:rPr>
-              <w:t>Acteurs et cas d’utilisation principaux (POCK - PIDV)</w:t>
+              <w:t>Acteurs et cas d’utilisation principaux (POCK - P</w:t>
+            </w:r>
+            <w:r>
+              <w:rPr>
+                <w:rStyle w:val="Lienhypertexte"/>
+                <w:noProof/>
+              </w:rPr>
+              <w:t>I</w:t>
+            </w:r>
+            <w:r>
+              <w:rPr>
+                <w:rStyle w:val="Lienhypertexte"/>
+                <w:noProof/>
+              </w:rPr>
+              <w:t>DV)</w:t>
             </w:r>
             <w:r>
               <w:rPr>
@@ -506,7 +519,7 @@
                 <w:noProof/>
                 <w:webHidden/>
               </w:rPr>
-              <w:instrText xml:space="preserve"> PAGEREF _Toc211779949 \h </w:instrText>
+              <w:instrText xml:space="preserve"> PAGEREF _Toc211854057 \h </w:instrText>
             </w:r>
             <w:r>
               <w:rPr>
@@ -546,10 +559,10 @@
             <w:rPr>
               <w:rFonts w:eastAsiaTheme="minorEastAsia"/>
               <w:noProof/>
-              <w:lang w:eastAsia="fr-BE"/>
+              <w:lang w:eastAsia="ja-JP"/>
             </w:rPr>
           </w:pPr>
-          <w:hyperlink w:anchor="_Toc211779950" w:history="1">
+          <w:hyperlink w:anchor="_Toc211854058" w:history="1">
             <w:r>
               <w:rPr>
                 <w:rStyle w:val="Lienhypertexte"/>
@@ -576,7 +589,7 @@
                 <w:noProof/>
                 <w:webHidden/>
               </w:rPr>
-              <w:instrText xml:space="preserve"> PAGEREF _Toc211779950 \h </w:instrText>
+              <w:instrText xml:space="preserve"> PAGEREF _Toc211854058 \h </w:instrText>
             </w:r>
             <w:r>
               <w:rPr>
@@ -616,10 +629,10 @@
             <w:rPr>
               <w:rFonts w:eastAsiaTheme="minorEastAsia"/>
               <w:noProof/>
-              <w:lang w:eastAsia="fr-BE"/>
+              <w:lang w:eastAsia="ja-JP"/>
             </w:rPr>
           </w:pPr>
-          <w:hyperlink w:anchor="_Toc211779951" w:history="1">
+          <w:hyperlink w:anchor="_Toc211854059" w:history="1">
             <w:r>
               <w:rPr>
                 <w:rStyle w:val="Lienhypertexte"/>
@@ -646,7 +659,7 @@
                 <w:noProof/>
                 <w:webHidden/>
               </w:rPr>
-              <w:instrText xml:space="preserve"> PAGEREF _Toc211779951 \h </w:instrText>
+              <w:instrText xml:space="preserve"> PAGEREF _Toc211854059 \h </w:instrText>
             </w:r>
             <w:r>
               <w:rPr>
@@ -686,10 +699,10 @@
             <w:rPr>
               <w:rFonts w:eastAsiaTheme="minorEastAsia"/>
               <w:noProof/>
-              <w:lang w:eastAsia="fr-BE"/>
+              <w:lang w:eastAsia="ja-JP"/>
             </w:rPr>
           </w:pPr>
-          <w:hyperlink w:anchor="_Toc211779952" w:history="1">
+          <w:hyperlink w:anchor="_Toc211854060" w:history="1">
             <w:r>
               <w:rPr>
                 <w:rStyle w:val="Lienhypertexte"/>
@@ -716,7 +729,7 @@
                 <w:noProof/>
                 <w:webHidden/>
               </w:rPr>
-              <w:instrText xml:space="preserve"> PAGEREF _Toc211779952 \h </w:instrText>
+              <w:instrText xml:space="preserve"> PAGEREF _Toc211854060 \h </w:instrText>
             </w:r>
             <w:r>
               <w:rPr>
@@ -756,10 +769,10 @@
             <w:rPr>
               <w:rFonts w:eastAsiaTheme="minorEastAsia"/>
               <w:noProof/>
-              <w:lang w:eastAsia="fr-BE"/>
+              <w:lang w:eastAsia="ja-JP"/>
             </w:rPr>
           </w:pPr>
-          <w:hyperlink w:anchor="_Toc211779953" w:history="1">
+          <w:hyperlink w:anchor="_Toc211854061" w:history="1">
             <w:r>
               <w:rPr>
                 <w:rStyle w:val="Lienhypertexte"/>
@@ -786,7 +799,7 @@
                 <w:noProof/>
                 <w:webHidden/>
               </w:rPr>
-              <w:instrText xml:space="preserve"> PAGEREF _Toc211779953 \h </w:instrText>
+              <w:instrText xml:space="preserve"> PAGEREF _Toc211854061 \h </w:instrText>
             </w:r>
             <w:r>
               <w:rPr>
@@ -826,10 +839,10 @@
             <w:rPr>
               <w:rFonts w:eastAsiaTheme="minorEastAsia"/>
               <w:noProof/>
-              <w:lang w:eastAsia="fr-BE"/>
+              <w:lang w:eastAsia="ja-JP"/>
             </w:rPr>
           </w:pPr>
-          <w:hyperlink w:anchor="_Toc211779954" w:history="1">
+          <w:hyperlink w:anchor="_Toc211854062" w:history="1">
             <w:r>
               <w:rPr>
                 <w:rStyle w:val="Lienhypertexte"/>
@@ -856,7 +869,7 @@
                 <w:noProof/>
                 <w:webHidden/>
               </w:rPr>
-              <w:instrText xml:space="preserve"> PAGEREF _Toc211779954 \h </w:instrText>
+              <w:instrText xml:space="preserve"> PAGEREF _Toc211854062 \h </w:instrText>
             </w:r>
             <w:r>
               <w:rPr>
@@ -896,10 +909,10 @@
             <w:rPr>
               <w:rFonts w:eastAsiaTheme="minorEastAsia"/>
               <w:noProof/>
-              <w:lang w:eastAsia="fr-BE"/>
+              <w:lang w:eastAsia="ja-JP"/>
             </w:rPr>
           </w:pPr>
-          <w:hyperlink w:anchor="_Toc211779955" w:history="1">
+          <w:hyperlink w:anchor="_Toc211854063" w:history="1">
             <w:r>
               <w:rPr>
                 <w:rStyle w:val="Lienhypertexte"/>
@@ -926,7 +939,7 @@
                 <w:noProof/>
                 <w:webHidden/>
               </w:rPr>
-              <w:instrText xml:space="preserve"> PAGEREF _Toc211779955 \h </w:instrText>
+              <w:instrText xml:space="preserve"> PAGEREF _Toc211854063 \h </w:instrText>
             </w:r>
             <w:r>
               <w:rPr>
@@ -946,7 +959,7 @@
                 <w:noProof/>
                 <w:webHidden/>
               </w:rPr>
-              <w:t>11</w:t>
+              <w:t>10</w:t>
             </w:r>
             <w:r>
               <w:rPr>
@@ -992,7 +1005,7 @@
       <w:pPr>
         <w:pStyle w:val="Titre1"/>
       </w:pPr>
-      <w:bookmarkStart w:id="0" w:name="_Toc211779943"/>
+      <w:bookmarkStart w:id="0" w:name="_Toc211854051"/>
       <w:r>
         <w:lastRenderedPageBreak/>
         <w:t>Objectif</w:t>
@@ -1110,7 +1123,7 @@
       <w:pPr>
         <w:pStyle w:val="Titre1"/>
       </w:pPr>
-      <w:bookmarkStart w:id="1" w:name="_Toc211779944"/>
+      <w:bookmarkStart w:id="1" w:name="_Toc211854052"/>
       <w:r>
         <w:t>Contexte</w:t>
       </w:r>
@@ -1201,7 +1214,7 @@
                     <pic:cNvPicPr/>
                   </pic:nvPicPr>
                   <pic:blipFill>
-                    <a:blip r:embed="rId6"/>
+                    <a:blip r:embed="rId8"/>
                     <a:stretch>
                       <a:fillRect/>
                     </a:stretch>
@@ -1231,7 +1244,7 @@
       <w:pPr>
         <w:pStyle w:val="Titre1"/>
       </w:pPr>
-      <w:bookmarkStart w:id="2" w:name="_Toc211779945"/>
+      <w:bookmarkStart w:id="2" w:name="_Toc211854053"/>
       <w:r>
         <w:rPr>
           <w:noProof/>
@@ -1278,7 +1291,7 @@
                     <pic:cNvPicPr/>
                   </pic:nvPicPr>
                   <pic:blipFill>
-                    <a:blip r:embed="rId7">
+                    <a:blip r:embed="rId9">
                       <a:extLst>
                         <a:ext uri="{28A0092B-C50C-407E-A947-70E740481C1C}">
                           <a14:useLocalDpi xmlns:a14="http://schemas.microsoft.com/office/drawing/2010/main" val="0"/>
@@ -1320,10 +1333,7 @@
         <w:t xml:space="preserve"> à l’aide de fichiers Excel</w:t>
       </w:r>
       <w:r>
-        <w:t> </w:t>
-      </w:r>
-      <w:r>
-        <w:t xml:space="preserve">ou de communication orale basé sur le principe de clients </w:t>
+        <w:t xml:space="preserve"> ou de communication orale basé sur le principe de clients </w:t>
       </w:r>
       <w:r>
         <w:sym w:font="Wingdings" w:char="F0F3"/>
@@ -1353,13 +1363,7 @@
         </w:numPr>
       </w:pPr>
       <w:r>
-        <w:t>Ce qui sort</w:t>
-      </w:r>
-      <w:r>
-        <w:t xml:space="preserve"> (prêt) ou doit sortir (a préparé) de la zone </w:t>
-      </w:r>
-      <w:r>
-        <w:t>:</w:t>
+        <w:t>Ce qui sort (prêt) ou doit sortir (a préparé) de la zone :</w:t>
       </w:r>
     </w:p>
     <w:p>
@@ -1383,16 +1387,7 @@
         </w:numPr>
       </w:pPr>
       <w:r>
-        <w:t>Ce qui rentre</w:t>
-      </w:r>
-      <w:r>
-        <w:t xml:space="preserve"> (déjà arrivé)</w:t>
-      </w:r>
-      <w:r>
-        <w:t xml:space="preserve"> ou doit rentrer</w:t>
-      </w:r>
-      <w:r>
-        <w:t xml:space="preserve"> (planifié d’arrivé) dans la zone :</w:t>
+        <w:t>Ce qui rentre (déjà arrivé) ou doit rentrer (planifié d’arrivé) dans la zone :</w:t>
       </w:r>
     </w:p>
     <w:p>
@@ -1512,7 +1507,7 @@
       <w:pPr>
         <w:pStyle w:val="Titre1"/>
       </w:pPr>
-      <w:bookmarkStart w:id="3" w:name="_Toc211779946"/>
+      <w:bookmarkStart w:id="3" w:name="_Toc211854054"/>
       <w:r>
         <w:lastRenderedPageBreak/>
         <w:t xml:space="preserve">To </w:t>
@@ -1629,7 +1624,7 @@
       <w:pPr>
         <w:pStyle w:val="Titre2"/>
       </w:pPr>
-      <w:bookmarkStart w:id="4" w:name="_Toc211779947"/>
+      <w:bookmarkStart w:id="4" w:name="_Toc211854055"/>
       <w:r>
         <w:t>Contrainte technique</w:t>
       </w:r>
@@ -1732,12 +1727,12 @@
       <w:pPr>
         <w:pStyle w:val="Titre1"/>
       </w:pPr>
-      <w:bookmarkStart w:id="5" w:name="_Toc211779948"/>
+      <w:bookmarkStart w:id="5" w:name="_Toc211854056"/>
       <w:r>
         <w:t xml:space="preserve">Définition des besoins </w:t>
       </w:r>
       <w:r>
-        <w:t>(POCK</w:t>
+        <w:t>(POC</w:t>
       </w:r>
       <w:r>
         <w:t xml:space="preserve"> PIDV</w:t>
@@ -1780,10 +1775,7 @@
         </w:numPr>
       </w:pPr>
       <w:r>
-        <w:t xml:space="preserve">Créer/Editer/Suppression </w:t>
-      </w:r>
-      <w:r>
-        <w:t xml:space="preserve">de zones </w:t>
+        <w:t xml:space="preserve">Créer/Editer/Suppression de zones </w:t>
       </w:r>
     </w:p>
     <w:p>
@@ -1886,6 +1878,9 @@
       <w:pPr>
         <w:pStyle w:val="Titre1"/>
         <w:sectPr>
+          <w:headerReference w:type="even" r:id="rId10"/>
+          <w:headerReference w:type="default" r:id="rId11"/>
+          <w:headerReference w:type="first" r:id="rId12"/>
           <w:pgSz w:w="11906" w:h="16838"/>
           <w:pgMar w:top="1417" w:right="1417" w:bottom="1417" w:left="1417" w:header="708" w:footer="708" w:gutter="0"/>
           <w:cols w:space="708"/>
@@ -1897,13 +1892,13 @@
       <w:pPr>
         <w:pStyle w:val="Titre2"/>
       </w:pPr>
-      <w:bookmarkStart w:id="6" w:name="_Toc211779949"/>
+      <w:bookmarkStart w:id="6" w:name="_Toc211854057"/>
       <w:r>
         <w:lastRenderedPageBreak/>
         <w:t>Acteurs et cas d’utilisation principaux</w:t>
       </w:r>
       <w:r>
-        <w:t xml:space="preserve"> (POCK</w:t>
+        <w:t xml:space="preserve"> (POC</w:t>
       </w:r>
       <w:r>
         <w:t xml:space="preserve"> -</w:t>
@@ -2221,7 +2216,7 @@
                           <pic:cNvPicPr/>
                         </pic:nvPicPr>
                         <pic:blipFill>
-                          <a:blip r:embed="rId8"/>
+                          <a:blip r:embed="rId13"/>
                           <a:stretch>
                             <a:fillRect/>
                           </a:stretch>
@@ -2591,7 +2586,7 @@
                           <pic:cNvPicPr/>
                         </pic:nvPicPr>
                         <pic:blipFill>
-                          <a:blip r:embed="rId9">
+                          <a:blip r:embed="rId14">
                             <a:extLst>
                               <a:ext uri="{28A0092B-C50C-407E-A947-70E740481C1C}">
                                 <a14:useLocalDpi xmlns:a14="http://schemas.microsoft.com/office/drawing/2010/main" val="0"/>
@@ -2642,7 +2637,7 @@
       <w:pPr>
         <w:pStyle w:val="Titre2"/>
       </w:pPr>
-      <w:bookmarkStart w:id="7" w:name="_Toc211779950"/>
+      <w:bookmarkStart w:id="7" w:name="_Toc211854058"/>
       <w:r>
         <w:t>Identification des principales entités de données</w:t>
       </w:r>
@@ -2746,40 +2741,9 @@
             <w:pPr>
               <w:cnfStyle w:val="000000100000" w:firstRow="0" w:lastRow="0" w:firstColumn="0" w:lastColumn="0" w:oddVBand="0" w:evenVBand="0" w:oddHBand="1" w:evenHBand="0" w:firstRowFirstColumn="0" w:firstRowLastColumn="0" w:lastRowFirstColumn="0" w:lastRowLastColumn="0"/>
             </w:pPr>
-            <w:proofErr w:type="spellStart"/>
-            <w:proofErr w:type="gramStart"/>
-            <w:r>
-              <w:t>id</w:t>
-            </w:r>
-            <w:proofErr w:type="gramEnd"/>
-            <w:r>
-              <w:t>_zone</w:t>
-            </w:r>
-            <w:proofErr w:type="spellEnd"/>
-            <w:r>
-              <w:t xml:space="preserve">, </w:t>
-            </w:r>
-            <w:proofErr w:type="spellStart"/>
-            <w:r>
-              <w:t>nom_zone</w:t>
-            </w:r>
-            <w:proofErr w:type="spellEnd"/>
-            <w:r>
-              <w:t xml:space="preserve">, </w:t>
-            </w:r>
-            <w:proofErr w:type="spellStart"/>
-            <w:r>
-              <w:t>type_zone</w:t>
-            </w:r>
-            <w:proofErr w:type="spellEnd"/>
-            <w:r>
-              <w:t xml:space="preserve">, description, responsable, </w:t>
-            </w:r>
-            <w:proofErr w:type="spellStart"/>
-            <w:r>
-              <w:t>etat_zone</w:t>
-            </w:r>
-            <w:proofErr w:type="spellEnd"/>
+            <w:r>
+              <w:t>id_zone, nom_zone, type_zone, description, responsable, etat_zone</w:t>
+            </w:r>
           </w:p>
         </w:tc>
       </w:tr>
@@ -2819,64 +2783,9 @@
             <w:pPr>
               <w:cnfStyle w:val="000000000000" w:firstRow="0" w:lastRow="0" w:firstColumn="0" w:lastColumn="0" w:oddVBand="0" w:evenVBand="0" w:oddHBand="0" w:evenHBand="0" w:firstRowFirstColumn="0" w:firstRowLastColumn="0" w:lastRowFirstColumn="0" w:lastRowLastColumn="0"/>
             </w:pPr>
-            <w:proofErr w:type="spellStart"/>
-            <w:proofErr w:type="gramStart"/>
-            <w:r>
-              <w:t>id</w:t>
-            </w:r>
-            <w:proofErr w:type="gramEnd"/>
-            <w:r>
-              <w:t>_produit</w:t>
-            </w:r>
-            <w:proofErr w:type="spellEnd"/>
-            <w:r>
-              <w:t xml:space="preserve">, </w:t>
-            </w:r>
-            <w:proofErr w:type="spellStart"/>
-            <w:r>
-              <w:t>code_produit</w:t>
-            </w:r>
-            <w:proofErr w:type="spellEnd"/>
-            <w:r>
-              <w:t xml:space="preserve">, </w:t>
-            </w:r>
-            <w:proofErr w:type="spellStart"/>
-            <w:r>
-              <w:t>designation</w:t>
-            </w:r>
-            <w:proofErr w:type="spellEnd"/>
-            <w:r>
-              <w:t xml:space="preserve">, description, </w:t>
-            </w:r>
-            <w:proofErr w:type="spellStart"/>
-            <w:r>
-              <w:t>unite_mesure</w:t>
-            </w:r>
-            <w:proofErr w:type="spellEnd"/>
-            <w:r>
-              <w:t xml:space="preserve">, </w:t>
-            </w:r>
-            <w:proofErr w:type="spellStart"/>
-            <w:r>
-              <w:t>type_produit</w:t>
-            </w:r>
-            <w:proofErr w:type="spellEnd"/>
-            <w:r>
-              <w:t xml:space="preserve">, </w:t>
-            </w:r>
-            <w:proofErr w:type="spellStart"/>
-            <w:r>
-              <w:t>date_production</w:t>
-            </w:r>
-            <w:proofErr w:type="spellEnd"/>
-            <w:r>
-              <w:t xml:space="preserve">, </w:t>
-            </w:r>
-            <w:proofErr w:type="spellStart"/>
-            <w:r>
-              <w:t>date_peremption</w:t>
-            </w:r>
-            <w:proofErr w:type="spellEnd"/>
+            <w:r>
+              <w:t>id_produit, code_produit, designation, description, unite_mesure, type_produit, date_production, date_peremption</w:t>
+            </w:r>
           </w:p>
         </w:tc>
       </w:tr>
@@ -2919,50 +2828,8 @@
             <w:pPr>
               <w:cnfStyle w:val="000000100000" w:firstRow="0" w:lastRow="0" w:firstColumn="0" w:lastColumn="0" w:oddVBand="0" w:evenVBand="0" w:oddHBand="1" w:evenHBand="0" w:firstRowFirstColumn="0" w:firstRowLastColumn="0" w:lastRowFirstColumn="0" w:lastRowLastColumn="0"/>
             </w:pPr>
-            <w:proofErr w:type="spellStart"/>
-            <w:proofErr w:type="gramStart"/>
-            <w:r>
-              <w:t>id</w:t>
-            </w:r>
-            <w:proofErr w:type="gramEnd"/>
-            <w:r>
-              <w:t>_support</w:t>
-            </w:r>
-            <w:proofErr w:type="spellEnd"/>
-            <w:r>
-              <w:t xml:space="preserve">, </w:t>
-            </w:r>
-            <w:proofErr w:type="spellStart"/>
-            <w:r>
-              <w:t>type_support</w:t>
-            </w:r>
-            <w:proofErr w:type="spellEnd"/>
-            <w:r>
-              <w:t xml:space="preserve">, </w:t>
-            </w:r>
-            <w:proofErr w:type="spellStart"/>
-            <w:r>
-              <w:t>capacite_max</w:t>
-            </w:r>
-            <w:proofErr w:type="spellEnd"/>
-            <w:r>
-              <w:t xml:space="preserve">, </w:t>
-            </w:r>
-            <w:proofErr w:type="spellStart"/>
-            <w:r>
-              <w:t>etat_support</w:t>
-            </w:r>
-            <w:proofErr w:type="spellEnd"/>
-            <w:r>
-              <w:t xml:space="preserve">, </w:t>
-            </w:r>
-            <w:proofErr w:type="spellStart"/>
-            <w:r>
-              <w:t>zone_actuelle</w:t>
-            </w:r>
-            <w:proofErr w:type="spellEnd"/>
-            <w:r>
-              <w:t>, localisation</w:t>
+            <w:r>
+              <w:t>id_support, type_support, capacite_max, etat_support, zone_actuelle, localisation</w:t>
             </w:r>
           </w:p>
         </w:tc>
@@ -3003,80 +2870,9 @@
             <w:pPr>
               <w:cnfStyle w:val="000000000000" w:firstRow="0" w:lastRow="0" w:firstColumn="0" w:lastColumn="0" w:oddVBand="0" w:evenVBand="0" w:oddHBand="0" w:evenHBand="0" w:firstRowFirstColumn="0" w:firstRowLastColumn="0" w:lastRowFirstColumn="0" w:lastRowLastColumn="0"/>
             </w:pPr>
-            <w:proofErr w:type="spellStart"/>
-            <w:proofErr w:type="gramStart"/>
-            <w:r>
-              <w:t>id</w:t>
-            </w:r>
-            <w:proofErr w:type="gramEnd"/>
-            <w:r>
-              <w:t>_tache</w:t>
-            </w:r>
-            <w:proofErr w:type="spellEnd"/>
-            <w:r>
-              <w:t xml:space="preserve">, </w:t>
-            </w:r>
-            <w:proofErr w:type="spellStart"/>
-            <w:r>
-              <w:t>type_tache</w:t>
-            </w:r>
-            <w:proofErr w:type="spellEnd"/>
-            <w:r>
-              <w:t xml:space="preserve">, </w:t>
-            </w:r>
-            <w:proofErr w:type="spellStart"/>
-            <w:r>
-              <w:t>date_creation</w:t>
-            </w:r>
-            <w:proofErr w:type="spellEnd"/>
-            <w:r>
-              <w:t xml:space="preserve">, </w:t>
-            </w:r>
-            <w:proofErr w:type="spellStart"/>
-            <w:r>
-              <w:t>date_debut</w:t>
-            </w:r>
-            <w:proofErr w:type="spellEnd"/>
-            <w:r>
-              <w:t xml:space="preserve">, </w:t>
-            </w:r>
-            <w:proofErr w:type="spellStart"/>
-            <w:r>
-              <w:t>date_fin</w:t>
-            </w:r>
-            <w:proofErr w:type="spellEnd"/>
-            <w:r>
-              <w:t xml:space="preserve">, </w:t>
-            </w:r>
-            <w:proofErr w:type="spellStart"/>
-            <w:r>
-              <w:t>priorite</w:t>
-            </w:r>
-            <w:proofErr w:type="spellEnd"/>
-            <w:r>
-              <w:t xml:space="preserve">, statut, </w:t>
-            </w:r>
-            <w:proofErr w:type="spellStart"/>
-            <w:r>
-              <w:t>zone_source</w:t>
-            </w:r>
-            <w:proofErr w:type="spellEnd"/>
-            <w:r>
-              <w:t xml:space="preserve">, </w:t>
-            </w:r>
-            <w:proofErr w:type="spellStart"/>
-            <w:r>
-              <w:t>zone_destination</w:t>
-            </w:r>
-            <w:proofErr w:type="spellEnd"/>
-            <w:r>
-              <w:t xml:space="preserve">, </w:t>
-            </w:r>
-            <w:proofErr w:type="spellStart"/>
-            <w:r>
-              <w:t>id_support</w:t>
-            </w:r>
-            <w:proofErr w:type="spellEnd"/>
+            <w:r>
+              <w:t>id_tache, type_tache, date_creation, date_debut, date_fin, priorite, statut, zone_source, zone_destination, id_support</w:t>
+            </w:r>
           </w:p>
         </w:tc>
       </w:tr>
@@ -3091,11 +2887,9 @@
             <w:hideMark/>
           </w:tcPr>
           <w:p>
-            <w:proofErr w:type="spellStart"/>
             <w:r>
               <w:t>DemandeProduit</w:t>
             </w:r>
-            <w:proofErr w:type="spellEnd"/>
           </w:p>
         </w:tc>
         <w:tc>
@@ -3121,50 +2915,8 @@
             <w:pPr>
               <w:cnfStyle w:val="000000100000" w:firstRow="0" w:lastRow="0" w:firstColumn="0" w:lastColumn="0" w:oddVBand="0" w:evenVBand="0" w:oddHBand="1" w:evenHBand="0" w:firstRowFirstColumn="0" w:firstRowLastColumn="0" w:lastRowFirstColumn="0" w:lastRowLastColumn="0"/>
             </w:pPr>
-            <w:proofErr w:type="spellStart"/>
-            <w:proofErr w:type="gramStart"/>
-            <w:r>
-              <w:t>id</w:t>
-            </w:r>
-            <w:proofErr w:type="gramEnd"/>
-            <w:r>
-              <w:t>_demande</w:t>
-            </w:r>
-            <w:proofErr w:type="spellEnd"/>
-            <w:r>
-              <w:t xml:space="preserve">, </w:t>
-            </w:r>
-            <w:proofErr w:type="spellStart"/>
-            <w:r>
-              <w:t>zone_emettrice</w:t>
-            </w:r>
-            <w:proofErr w:type="spellEnd"/>
-            <w:r>
-              <w:t xml:space="preserve">, </w:t>
-            </w:r>
-            <w:proofErr w:type="spellStart"/>
-            <w:r>
-              <w:t>zone_fournisseuse</w:t>
-            </w:r>
-            <w:proofErr w:type="spellEnd"/>
-            <w:r>
-              <w:t xml:space="preserve">, </w:t>
-            </w:r>
-            <w:proofErr w:type="spellStart"/>
-            <w:r>
-              <w:t>date_demande</w:t>
-            </w:r>
-            <w:proofErr w:type="spellEnd"/>
-            <w:r>
-              <w:t xml:space="preserve">, </w:t>
-            </w:r>
-            <w:proofErr w:type="spellStart"/>
-            <w:r>
-              <w:t>statut_demande</w:t>
-            </w:r>
-            <w:proofErr w:type="spellEnd"/>
-            <w:r>
-              <w:t>, commentaire</w:t>
+            <w:r>
+              <w:t>id_demande, zone_emettrice, zone_fournisseuse, date_demande, statut_demande, commentaire</w:t>
             </w:r>
           </w:p>
         </w:tc>
@@ -3205,56 +2957,9 @@
             <w:pPr>
               <w:cnfStyle w:val="000000000000" w:firstRow="0" w:lastRow="0" w:firstColumn="0" w:lastColumn="0" w:oddVBand="0" w:evenVBand="0" w:oddHBand="0" w:evenHBand="0" w:firstRowFirstColumn="0" w:firstRowLastColumn="0" w:lastRowFirstColumn="0" w:lastRowLastColumn="0"/>
             </w:pPr>
-            <w:proofErr w:type="spellStart"/>
-            <w:proofErr w:type="gramStart"/>
-            <w:r>
-              <w:t>id</w:t>
-            </w:r>
-            <w:proofErr w:type="gramEnd"/>
-            <w:r>
-              <w:t>_ressource</w:t>
-            </w:r>
-            <w:proofErr w:type="spellEnd"/>
-            <w:r>
-              <w:t xml:space="preserve">, </w:t>
-            </w:r>
-            <w:proofErr w:type="spellStart"/>
-            <w:r>
-              <w:t>type_ressource</w:t>
-            </w:r>
-            <w:proofErr w:type="spellEnd"/>
-            <w:r>
-              <w:t xml:space="preserve">, </w:t>
-            </w:r>
-            <w:proofErr w:type="spellStart"/>
-            <w:r>
-              <w:t>nom_ressource</w:t>
-            </w:r>
-            <w:proofErr w:type="spellEnd"/>
-            <w:r>
-              <w:t xml:space="preserve">, </w:t>
-            </w:r>
-            <w:proofErr w:type="spellStart"/>
-            <w:r>
-              <w:t>disponibilite</w:t>
-            </w:r>
-            <w:proofErr w:type="spellEnd"/>
-            <w:r>
-              <w:t xml:space="preserve">, </w:t>
-            </w:r>
-            <w:proofErr w:type="spellStart"/>
-            <w:r>
-              <w:t>zone_affectee</w:t>
-            </w:r>
-            <w:proofErr w:type="spellEnd"/>
-            <w:r>
-              <w:t xml:space="preserve">, </w:t>
-            </w:r>
-            <w:proofErr w:type="spellStart"/>
-            <w:r>
-              <w:t>etat</w:t>
-            </w:r>
-            <w:proofErr w:type="spellEnd"/>
+            <w:r>
+              <w:t>id_ressource, type_ressource, nom_ressource, disponibilite, zone_affectee, etat</w:t>
+            </w:r>
           </w:p>
         </w:tc>
       </w:tr>
@@ -3297,72 +3002,9 @@
             <w:pPr>
               <w:cnfStyle w:val="000000100000" w:firstRow="0" w:lastRow="0" w:firstColumn="0" w:lastColumn="0" w:oddVBand="0" w:evenVBand="0" w:oddHBand="1" w:evenHBand="0" w:firstRowFirstColumn="0" w:firstRowLastColumn="0" w:lastRowFirstColumn="0" w:lastRowLastColumn="0"/>
             </w:pPr>
-            <w:proofErr w:type="spellStart"/>
-            <w:proofErr w:type="gramStart"/>
-            <w:r>
-              <w:t>id</w:t>
-            </w:r>
-            <w:proofErr w:type="gramEnd"/>
-            <w:r>
-              <w:t>_mouvement</w:t>
-            </w:r>
-            <w:proofErr w:type="spellEnd"/>
-            <w:r>
-              <w:t xml:space="preserve">, </w:t>
-            </w:r>
-            <w:proofErr w:type="spellStart"/>
-            <w:r>
-              <w:t>id_support</w:t>
-            </w:r>
-            <w:proofErr w:type="spellEnd"/>
-            <w:r>
-              <w:t xml:space="preserve">, </w:t>
-            </w:r>
-            <w:proofErr w:type="spellStart"/>
-            <w:r>
-              <w:t>zone_source</w:t>
-            </w:r>
-            <w:proofErr w:type="spellEnd"/>
-            <w:r>
-              <w:t xml:space="preserve">, </w:t>
-            </w:r>
-            <w:proofErr w:type="spellStart"/>
-            <w:r>
-              <w:t>zone_destination</w:t>
-            </w:r>
-            <w:proofErr w:type="spellEnd"/>
-            <w:r>
-              <w:t xml:space="preserve">, </w:t>
-            </w:r>
-            <w:proofErr w:type="spellStart"/>
-            <w:r>
-              <w:t>date_mouvement</w:t>
-            </w:r>
-            <w:proofErr w:type="spellEnd"/>
-            <w:r>
-              <w:t xml:space="preserve">, </w:t>
-            </w:r>
-            <w:proofErr w:type="spellStart"/>
-            <w:r>
-              <w:t>heure_depart</w:t>
-            </w:r>
-            <w:proofErr w:type="spellEnd"/>
-            <w:r>
-              <w:t xml:space="preserve">, </w:t>
-            </w:r>
-            <w:proofErr w:type="spellStart"/>
-            <w:r>
-              <w:t>heure_arrivee</w:t>
-            </w:r>
-            <w:proofErr w:type="spellEnd"/>
-            <w:r>
-              <w:t xml:space="preserve">, </w:t>
-            </w:r>
-            <w:proofErr w:type="spellStart"/>
-            <w:r>
-              <w:t>effectue_par</w:t>
-            </w:r>
-            <w:proofErr w:type="spellEnd"/>
+            <w:r>
+              <w:t>id_mouvement, id_support, zone_source, zone_destination, date_mouvement, heure_depart, heure_arrivee, effectue_par</w:t>
+            </w:r>
           </w:p>
         </w:tc>
       </w:tr>
@@ -3384,7 +3026,7 @@
       <w:pPr>
         <w:pStyle w:val="Titre2"/>
       </w:pPr>
-      <w:bookmarkStart w:id="8" w:name="_Toc211779951"/>
+      <w:bookmarkStart w:id="8" w:name="_Toc211854059"/>
       <w:r>
         <w:t>Choix de la plateforme de développement</w:t>
       </w:r>
@@ -3432,11 +3074,9 @@
             <w:hideMark/>
           </w:tcPr>
           <w:p>
-            <w:proofErr w:type="spellStart"/>
             <w:r>
               <w:t>Front-end</w:t>
             </w:r>
-            <w:proofErr w:type="spellEnd"/>
           </w:p>
         </w:tc>
         <w:tc>
@@ -3448,13 +3088,8 @@
             <w:pPr>
               <w:cnfStyle w:val="000000000000" w:firstRow="0" w:lastRow="0" w:firstColumn="0" w:lastColumn="0" w:oddVBand="0" w:evenVBand="0" w:oddHBand="0" w:evenHBand="0" w:firstRowFirstColumn="0" w:firstRowLastColumn="0" w:lastRowFirstColumn="0" w:lastRowLastColumn="0"/>
             </w:pPr>
-            <w:proofErr w:type="spellStart"/>
-            <w:r>
-              <w:t>Blazor</w:t>
-            </w:r>
-            <w:proofErr w:type="spellEnd"/>
-            <w:r>
-              <w:t xml:space="preserve"> Server (</w:t>
+            <w:r>
+              <w:t>Blazor Server (</w:t>
             </w:r>
             <w:r>
               <w:t>.NET)</w:t>
@@ -3470,11 +3105,9 @@
             <w:hideMark/>
           </w:tcPr>
           <w:p>
-            <w:proofErr w:type="spellStart"/>
             <w:r>
               <w:t>Back-end</w:t>
             </w:r>
-            <w:proofErr w:type="spellEnd"/>
           </w:p>
         </w:tc>
         <w:tc>
@@ -3545,24 +3178,35 @@
           <w:p>
             <w:pPr>
               <w:cnfStyle w:val="000000000000" w:firstRow="0" w:lastRow="0" w:firstColumn="0" w:lastColumn="0" w:oddVBand="0" w:evenVBand="0" w:oddHBand="0" w:evenHBand="0" w:firstRowFirstColumn="0" w:firstRowLastColumn="0" w:lastRowFirstColumn="0" w:lastRowLastColumn="0"/>
+              <w:rPr>
+                <w:lang w:val="en-US"/>
+              </w:rPr>
             </w:pPr>
-            <w:proofErr w:type="spellStart"/>
-            <w:r>
+            <w:r>
+              <w:rPr>
+                <w:lang w:val="en-US"/>
+              </w:rPr>
               <w:t>Bookstack</w:t>
             </w:r>
-            <w:proofErr w:type="spellEnd"/>
-            <w:r>
+            <w:r>
+              <w:rPr>
+                <w:lang w:val="en-US"/>
+              </w:rPr>
               <w:t xml:space="preserve"> </w:t>
             </w:r>
           </w:p>
           <w:p>
             <w:pPr>
               <w:cnfStyle w:val="000000000000" w:firstRow="0" w:lastRow="0" w:firstColumn="0" w:lastColumn="0" w:oddVBand="0" w:evenVBand="0" w:oddHBand="0" w:evenHBand="0" w:firstRowFirstColumn="0" w:firstRowLastColumn="0" w:lastRowFirstColumn="0" w:lastRowLastColumn="0"/>
+              <w:rPr>
+                <w:lang w:val="en-US"/>
+              </w:rPr>
             </w:pPr>
-            <w:hyperlink r:id="rId10" w:history="1">
+            <w:hyperlink r:id="rId15" w:history="1">
               <w:r>
                 <w:rPr>
                   <w:rStyle w:val="Lienhypertexte"/>
+                  <w:lang w:val="en-US"/>
                 </w:rPr>
                 <w:t>https://bookstackesa.be/books/nicolas-stoupy-flexi-task</w:t>
               </w:r>
@@ -3575,14 +3219,14 @@
       <w:pPr>
         <w:pStyle w:val="Titre2"/>
       </w:pPr>
-      <w:bookmarkStart w:id="9" w:name="_Toc211779952"/>
+      <w:bookmarkStart w:id="9" w:name="_Toc211854060"/>
       <w:r>
         <w:t>Présentation du Kanban de suivi de projet</w:t>
       </w:r>
       <w:bookmarkEnd w:id="9"/>
     </w:p>
     <w:p>
-      <w:hyperlink r:id="rId11" w:history="1">
+      <w:hyperlink r:id="rId16" w:history="1">
         <w:r>
           <w:rPr>
             <w:rStyle w:val="Lienhypertexte"/>
@@ -3595,30 +3239,20 @@
       <w:pPr>
         <w:pStyle w:val="Titre3"/>
       </w:pPr>
-      <w:bookmarkStart w:id="10" w:name="_Toc211779953"/>
+      <w:bookmarkStart w:id="10" w:name="_Toc211854061"/>
       <w:r>
         <w:t>Colonnes</w:t>
       </w:r>
       <w:bookmarkEnd w:id="10"/>
     </w:p>
     <w:p>
-      <w:proofErr w:type="spellStart"/>
       <w:r>
         <w:rPr>
           <w:b/>
           <w:bCs/>
           <w:u w:val="single"/>
         </w:rPr>
-        <w:t>Backlog</w:t>
-      </w:r>
-      <w:proofErr w:type="spellEnd"/>
-      <w:r>
-        <w:rPr>
-          <w:b/>
-          <w:bCs/>
-          <w:u w:val="single"/>
-        </w:rPr>
-        <w:t> :</w:t>
+        <w:t>Backlog :</w:t>
       </w:r>
       <w:r>
         <w:rPr>
@@ -3634,6 +3268,9 @@
     </w:p>
     <w:p>
       <w:r>
+        <w:rPr>
+          <w:noProof/>
+        </w:rPr>
         <w:drawing>
           <wp:anchor distT="0" distB="0" distL="114300" distR="114300" simplePos="0" relativeHeight="251661312" behindDoc="0" locked="0" layoutInCell="1" allowOverlap="1" wp14:anchorId="500B0547" wp14:editId="72B72619">
             <wp:simplePos x="0" y="0"/>
@@ -3666,7 +3303,7 @@
                     <pic:cNvPicPr/>
                   </pic:nvPicPr>
                   <pic:blipFill>
-                    <a:blip r:embed="rId12" cstate="print">
+                    <a:blip r:embed="rId17" cstate="print">
                       <a:extLst>
                         <a:ext uri="{28A0092B-C50C-407E-A947-70E740481C1C}">
                           <a14:useLocalDpi xmlns:a14="http://schemas.microsoft.com/office/drawing/2010/main" val="0"/>
@@ -3704,77 +3341,23 @@
           <w:bCs/>
           <w:u w:val="single"/>
         </w:rPr>
-        <w:t xml:space="preserve">Next </w:t>
-      </w:r>
-      <w:proofErr w:type="spellStart"/>
+        <w:t>Next Ité (Itération suivante)</w:t>
+      </w:r>
+      <w:r>
+        <w:t xml:space="preserve"> : </w:t>
+      </w:r>
+      <w:r>
+        <w:t>Cette colonne regroupe les tâches prévues pour la prochaine itération (le prochain sprint ou cycle de travail).</w:t>
+      </w:r>
+    </w:p>
+    <w:p>
       <w:r>
         <w:rPr>
           <w:b/>
           <w:bCs/>
           <w:u w:val="single"/>
         </w:rPr>
-        <w:t>Ité</w:t>
-      </w:r>
-      <w:proofErr w:type="spellEnd"/>
-      <w:r>
-        <w:rPr>
-          <w:b/>
-          <w:bCs/>
-          <w:u w:val="single"/>
-        </w:rPr>
-        <w:t xml:space="preserve"> (Itération suivante)</w:t>
-      </w:r>
-      <w:r>
-        <w:t xml:space="preserve"> : </w:t>
-      </w:r>
-      <w:r>
-        <w:t>Cette colonne regroupe les tâches prévues pour la prochaine itération (le prochain sprint ou cycle de travail).</w:t>
-      </w:r>
-    </w:p>
-    <w:p>
-      <w:r>
-        <w:rPr>
-          <w:b/>
-          <w:bCs/>
-          <w:u w:val="single"/>
-        </w:rPr>
-        <w:t>In-</w:t>
-      </w:r>
-      <w:proofErr w:type="spellStart"/>
-      <w:r>
-        <w:rPr>
-          <w:b/>
-          <w:bCs/>
-          <w:u w:val="single"/>
-        </w:rPr>
-        <w:t>progress</w:t>
-      </w:r>
-      <w:proofErr w:type="spellEnd"/>
-      <w:r>
-        <w:rPr>
-          <w:b/>
-          <w:bCs/>
-          <w:u w:val="single"/>
-        </w:rPr>
-        <w:t xml:space="preserve"> </w:t>
-      </w:r>
-      <w:proofErr w:type="spellStart"/>
-      <w:r>
-        <w:rPr>
-          <w:b/>
-          <w:bCs/>
-          <w:u w:val="single"/>
-        </w:rPr>
-        <w:t>Ité</w:t>
-      </w:r>
-      <w:proofErr w:type="spellEnd"/>
-      <w:r>
-        <w:rPr>
-          <w:b/>
-          <w:bCs/>
-          <w:u w:val="single"/>
-        </w:rPr>
-        <w:t xml:space="preserve"> (Itération en cours)</w:t>
+        <w:t>In-progress Ité (Itération en cours)</w:t>
       </w:r>
       <w:r>
         <w:rPr>
@@ -3785,13 +3368,7 @@
         <w:t xml:space="preserve"> : </w:t>
       </w:r>
       <w:r>
-        <w:t xml:space="preserve">C’est la colonne active, celle des tâches </w:t>
-      </w:r>
-      <w:r>
-        <w:t>en cours</w:t>
-      </w:r>
-      <w:r>
-        <w:t xml:space="preserve"> de traitement.</w:t>
+        <w:t>C’est la colonne active, celle des tâches en cours de traitement.</w:t>
       </w:r>
     </w:p>
     <w:p>
@@ -3801,15 +3378,7 @@
           <w:bCs/>
           <w:u w:val="single"/>
         </w:rPr>
-        <w:t>Test / Validation</w:t>
-      </w:r>
-      <w:r>
-        <w:rPr>
-          <w:b/>
-          <w:bCs/>
-          <w:u w:val="single"/>
-        </w:rPr>
-        <w:t> :</w:t>
+        <w:t>Test / Validation :</w:t>
       </w:r>
       <w:r>
         <w:t xml:space="preserve"> </w:t>
@@ -3819,7 +3388,6 @@
       </w:r>
     </w:p>
     <w:p>
-      <w:proofErr w:type="spellStart"/>
       <w:r>
         <w:rPr>
           <w:b/>
@@ -3828,7 +3396,6 @@
         </w:rPr>
         <w:t>Done</w:t>
       </w:r>
-      <w:proofErr w:type="spellEnd"/>
       <w:r>
         <w:t xml:space="preserve"> : </w:t>
       </w:r>
@@ -3843,15 +3410,7 @@
           <w:bCs/>
           <w:u w:val="single"/>
         </w:rPr>
-        <w:t>Documentation</w:t>
-      </w:r>
-      <w:r>
-        <w:rPr>
-          <w:b/>
-          <w:bCs/>
-          <w:u w:val="single"/>
-        </w:rPr>
-        <w:t> </w:t>
+        <w:t>Documentation </w:t>
       </w:r>
       <w:r>
         <w:t xml:space="preserve">: </w:t>
@@ -3864,7 +3423,7 @@
       <w:pPr>
         <w:pStyle w:val="Titre3"/>
       </w:pPr>
-      <w:bookmarkStart w:id="11" w:name="_Toc211779954"/>
+      <w:bookmarkStart w:id="11" w:name="_Toc211854062"/>
       <w:r>
         <w:rPr>
           <w:rStyle w:val="Titre3Car"/>
@@ -3893,6 +3452,9 @@
           </w:tcPr>
           <w:p>
             <w:r>
+              <w:rPr>
+                <w:noProof/>
+              </w:rPr>
               <w:drawing>
                 <wp:inline distT="0" distB="0" distL="0" distR="0" wp14:anchorId="74D3CBBD" wp14:editId="7C3C118F">
                   <wp:extent cx="771633" cy="238158"/>
@@ -3909,7 +3471,7 @@
                           <pic:cNvPicPr/>
                         </pic:nvPicPr>
                         <pic:blipFill>
-                          <a:blip r:embed="rId13"/>
+                          <a:blip r:embed="rId18"/>
                           <a:stretch>
                             <a:fillRect/>
                           </a:stretch>
@@ -3952,6 +3514,9 @@
           </w:tcPr>
           <w:p>
             <w:r>
+              <w:rPr>
+                <w:noProof/>
+              </w:rPr>
               <w:drawing>
                 <wp:inline distT="0" distB="0" distL="0" distR="0" wp14:anchorId="5AC0ABF5" wp14:editId="2C91CC2B">
                   <wp:extent cx="1286054" cy="161948"/>
@@ -3968,7 +3533,7 @@
                           <pic:cNvPicPr/>
                         </pic:nvPicPr>
                         <pic:blipFill>
-                          <a:blip r:embed="rId14"/>
+                          <a:blip r:embed="rId19"/>
                           <a:stretch>
                             <a:fillRect/>
                           </a:stretch>
@@ -4005,6 +3570,9 @@
           </w:tcPr>
           <w:p>
             <w:r>
+              <w:rPr>
+                <w:noProof/>
+              </w:rPr>
               <w:drawing>
                 <wp:inline distT="0" distB="0" distL="0" distR="0" wp14:anchorId="440EDC85" wp14:editId="092EB1E9">
                   <wp:extent cx="1228896" cy="228632"/>
@@ -4021,7 +3589,7 @@
                           <pic:cNvPicPr/>
                         </pic:nvPicPr>
                         <pic:blipFill>
-                          <a:blip r:embed="rId15"/>
+                          <a:blip r:embed="rId20"/>
                           <a:stretch>
                             <a:fillRect/>
                           </a:stretch>
@@ -4058,6 +3626,9 @@
           </w:tcPr>
           <w:p>
             <w:r>
+              <w:rPr>
+                <w:noProof/>
+              </w:rPr>
               <w:drawing>
                 <wp:inline distT="0" distB="0" distL="0" distR="0" wp14:anchorId="7BDE66B3" wp14:editId="1E16D77E">
                   <wp:extent cx="1162212" cy="238158"/>
@@ -4074,7 +3645,7 @@
                           <pic:cNvPicPr/>
                         </pic:nvPicPr>
                         <pic:blipFill>
-                          <a:blip r:embed="rId16"/>
+                          <a:blip r:embed="rId21"/>
                           <a:stretch>
                             <a:fillRect/>
                           </a:stretch>
@@ -4111,6 +3682,9 @@
           </w:tcPr>
           <w:p>
             <w:r>
+              <w:rPr>
+                <w:noProof/>
+              </w:rPr>
               <w:drawing>
                 <wp:inline distT="0" distB="0" distL="0" distR="0" wp14:anchorId="77D76417" wp14:editId="1D27ADD5">
                   <wp:extent cx="971686" cy="209579"/>
@@ -4127,7 +3701,7 @@
                           <pic:cNvPicPr/>
                         </pic:nvPicPr>
                         <pic:blipFill>
-                          <a:blip r:embed="rId17"/>
+                          <a:blip r:embed="rId22"/>
                           <a:stretch>
                             <a:fillRect/>
                           </a:stretch>
@@ -4164,6 +3738,9 @@
           </w:tcPr>
           <w:p>
             <w:r>
+              <w:rPr>
+                <w:noProof/>
+              </w:rPr>
               <w:drawing>
                 <wp:inline distT="0" distB="0" distL="0" distR="0" wp14:anchorId="7BAA3862" wp14:editId="4C41F286">
                   <wp:extent cx="1076475" cy="181000"/>
@@ -4180,7 +3757,7 @@
                           <pic:cNvPicPr/>
                         </pic:nvPicPr>
                         <pic:blipFill>
-                          <a:blip r:embed="rId18"/>
+                          <a:blip r:embed="rId23"/>
                           <a:stretch>
                             <a:fillRect/>
                           </a:stretch>
@@ -4217,6 +3794,9 @@
           </w:tcPr>
           <w:p>
             <w:r>
+              <w:rPr>
+                <w:noProof/>
+              </w:rPr>
               <w:drawing>
                 <wp:inline distT="0" distB="0" distL="0" distR="0" wp14:anchorId="68C8AC06" wp14:editId="757C5A70">
                   <wp:extent cx="638264" cy="209579"/>
@@ -4233,7 +3813,7 @@
                           <pic:cNvPicPr/>
                         </pic:nvPicPr>
                         <pic:blipFill>
-                          <a:blip r:embed="rId19"/>
+                          <a:blip r:embed="rId24"/>
                           <a:stretch>
                             <a:fillRect/>
                           </a:stretch>
@@ -4261,13 +3841,8 @@
           </w:tcPr>
           <w:p>
             <w:r>
-              <w:t xml:space="preserve">Identifie les tâches pour le scope restreint du </w:t>
-            </w:r>
-            <w:proofErr w:type="spellStart"/>
-            <w:r>
-              <w:t>poc</w:t>
-            </w:r>
-            <w:proofErr w:type="spellEnd"/>
+              <w:t>Identifie les tâches pour le scope restreint du poc</w:t>
+            </w:r>
           </w:p>
         </w:tc>
       </w:tr>
@@ -4278,6 +3853,9 @@
           </w:tcPr>
           <w:p>
             <w:r>
+              <w:rPr>
+                <w:noProof/>
+              </w:rPr>
               <w:drawing>
                 <wp:inline distT="0" distB="0" distL="0" distR="0" wp14:anchorId="437489D5" wp14:editId="68D87B3B">
                   <wp:extent cx="666843" cy="200053"/>
@@ -4294,7 +3872,7 @@
                           <pic:cNvPicPr/>
                         </pic:nvPicPr>
                         <pic:blipFill>
-                          <a:blip r:embed="rId20"/>
+                          <a:blip r:embed="rId25"/>
                           <a:stretch>
                             <a:fillRect/>
                           </a:stretch>
@@ -4322,16 +3900,7 @@
           </w:tcPr>
           <w:p>
             <w:r>
-              <w:t xml:space="preserve">Identifie </w:t>
-            </w:r>
-            <w:r>
-              <w:t>les tâche</w:t>
-            </w:r>
-            <w:r>
-              <w:t xml:space="preserve">s pour le scope </w:t>
-            </w:r>
-            <w:r>
-              <w:t>complète de EI</w:t>
+              <w:t>Identifie les tâches pour le scope complète de EI</w:t>
             </w:r>
           </w:p>
         </w:tc>
@@ -4343,6 +3912,9 @@
           </w:tcPr>
           <w:p>
             <w:r>
+              <w:rPr>
+                <w:noProof/>
+              </w:rPr>
               <w:drawing>
                 <wp:inline distT="0" distB="0" distL="0" distR="0" wp14:anchorId="786E186F" wp14:editId="32AC6445">
                   <wp:extent cx="819264" cy="238158"/>
@@ -4359,7 +3931,7 @@
                           <pic:cNvPicPr/>
                         </pic:nvPicPr>
                         <pic:blipFill>
-                          <a:blip r:embed="rId21"/>
+                          <a:blip r:embed="rId26"/>
                           <a:stretch>
                             <a:fillRect/>
                           </a:stretch>
@@ -4399,6 +3971,9 @@
           </w:tcPr>
           <w:p>
             <w:r>
+              <w:rPr>
+                <w:noProof/>
+              </w:rPr>
               <w:drawing>
                 <wp:inline distT="0" distB="0" distL="0" distR="0" wp14:anchorId="212E3E5B" wp14:editId="061AF6C3">
                   <wp:extent cx="828791" cy="247685"/>
@@ -4415,7 +3990,7 @@
                           <pic:cNvPicPr/>
                         </pic:nvPicPr>
                         <pic:blipFill>
-                          <a:blip r:embed="rId22"/>
+                          <a:blip r:embed="rId27"/>
                           <a:stretch>
                             <a:fillRect/>
                           </a:stretch>
@@ -4454,13 +4029,8 @@
             <w:r>
               <w:t xml:space="preserve">aux tâches liées </w:t>
             </w:r>
-            <w:proofErr w:type="spellStart"/>
-            <w:r>
-              <w:t>a</w:t>
-            </w:r>
-            <w:proofErr w:type="spellEnd"/>
-            <w:r>
-              <w:t xml:space="preserve"> l’itération </w:t>
+            <w:r>
+              <w:t xml:space="preserve">a l’itération </w:t>
             </w:r>
           </w:p>
         </w:tc>
@@ -4485,7 +4055,7 @@
       <w:pPr>
         <w:pStyle w:val="Titre2"/>
       </w:pPr>
-      <w:bookmarkStart w:id="12" w:name="_Toc211779955"/>
+      <w:bookmarkStart w:id="12" w:name="_Toc211854063"/>
       <w:r>
         <w:lastRenderedPageBreak/>
         <w:t>Conclusion de la phase d’analyse fonctionnelle</w:t>
@@ -4502,6 +4072,449 @@
     </w:sectPr>
   </w:body>
 </w:document>
+</file>
+
+<file path=word/endnotes.xml><?xml version="1.0" encoding="utf-8"?>
+<w:endnotes xmlns:wpc="http://schemas.microsoft.com/office/word/2010/wordprocessingCanvas" xmlns:cx="http://schemas.microsoft.com/office/drawing/2014/chartex" xmlns:cx1="http://schemas.microsoft.com/office/drawing/2015/9/8/chartex" xmlns:cx2="http://schemas.microsoft.com/office/drawing/2015/10/21/chartex" xmlns:cx3="http://schemas.microsoft.com/office/drawing/2016/5/9/chartex" xmlns:cx4="http://schemas.microsoft.com/office/drawing/2016/5/10/chartex" xmlns:cx5="http://schemas.microsoft.com/office/drawing/2016/5/11/chartex" xmlns:cx6="http://schemas.microsoft.com/office/drawing/2016/5/12/chartex" xmlns:cx7="http://schemas.microsoft.com/office/drawing/2016/5/13/chartex" xmlns:cx8="http://schemas.microsoft.com/office/drawing/2016/5/14/chartex" xmlns:mc="http://schemas.openxmlformats.org/markup-compatibility/2006" xmlns:aink="http://schemas.microsoft.com/office/drawing/2016/ink" xmlns:am3d="http://schemas.microsoft.com/office/drawing/2017/model3d" xmlns:o="urn:schemas-microsoft-com:office:office" xmlns:oel="http://schemas.microsoft.com/office/2019/extlst" xmlns:r="http://schemas.openxmlformats.org/officeDocument/2006/relationships" xmlns:m="http://schemas.openxmlformats.org/officeDocument/2006/math" xmlns:v="urn:schemas-microsoft-com:vml" xmlns:wp14="http://schemas.microsoft.com/office/word/2010/wordprocessingDrawing" xmlns:wp="http://schemas.openxmlformats.org/drawingml/2006/wordprocessingDrawing" xmlns:w10="urn:schemas-microsoft-com:office:word" xmlns:w="http://schemas.openxmlformats.org/wordprocessingml/2006/main" xmlns:w14="http://schemas.microsoft.com/office/word/2010/wordml" xmlns:w15="http://schemas.microsoft.com/office/word/2012/wordml" xmlns:w16cex="http://schemas.microsoft.com/office/word/2018/wordml/cex" xmlns:w16cid="http://schemas.microsoft.com/office/word/2016/wordml/cid" xmlns:w16="http://schemas.microsoft.com/office/word/2018/wordml" xmlns:w16du="http://schemas.microsoft.com/office/word/2023/wordml/word16du" xmlns:w16sdtdh="http://schemas.microsoft.com/office/word/2020/wordml/sdtdatahash" xmlns:w16sdtfl="http://schemas.microsoft.com/office/word/2024/wordml/sdtformatlock" xmlns:w16se="http://schemas.microsoft.com/office/word/2015/wordml/symex" xmlns:wpg="http://schemas.microsoft.com/office/word/2010/wordprocessingGroup" xmlns:wpi="http://schemas.microsoft.com/office/word/2010/wordprocessingInk" xmlns:wne="http://schemas.microsoft.com/office/word/2006/wordml" xmlns:wps="http://schemas.microsoft.com/office/word/2010/wordprocessingShape" mc:Ignorable="w14 w15 w16se w16cid w16 w16cex w16sdtdh w16sdtfl w16du wp14">
+  <w:endnote w:type="separator" w:id="-1">
+    <w:p>
+      <w:pPr>
+        <w:spacing w:after="0" w:line="240" w:lineRule="auto"/>
+      </w:pPr>
+      <w:r>
+        <w:separator/>
+      </w:r>
+    </w:p>
+  </w:endnote>
+  <w:endnote w:type="continuationSeparator" w:id="0">
+    <w:p>
+      <w:pPr>
+        <w:spacing w:after="0" w:line="240" w:lineRule="auto"/>
+      </w:pPr>
+      <w:r>
+        <w:continuationSeparator/>
+      </w:r>
+    </w:p>
+  </w:endnote>
+</w:endnotes>
+</file>
+
+<file path=word/footnotes.xml><?xml version="1.0" encoding="utf-8"?>
+<w:footnotes xmlns:wpc="http://schemas.microsoft.com/office/word/2010/wordprocessingCanvas" xmlns:cx="http://schemas.microsoft.com/office/drawing/2014/chartex" xmlns:cx1="http://schemas.microsoft.com/office/drawing/2015/9/8/chartex" xmlns:cx2="http://schemas.microsoft.com/office/drawing/2015/10/21/chartex" xmlns:cx3="http://schemas.microsoft.com/office/drawing/2016/5/9/chartex" xmlns:cx4="http://schemas.microsoft.com/office/drawing/2016/5/10/chartex" xmlns:cx5="http://schemas.microsoft.com/office/drawing/2016/5/11/chartex" xmlns:cx6="http://schemas.microsoft.com/office/drawing/2016/5/12/chartex" xmlns:cx7="http://schemas.microsoft.com/office/drawing/2016/5/13/chartex" xmlns:cx8="http://schemas.microsoft.com/office/drawing/2016/5/14/chartex" xmlns:mc="http://schemas.openxmlformats.org/markup-compatibility/2006" xmlns:aink="http://schemas.microsoft.com/office/drawing/2016/ink" xmlns:am3d="http://schemas.microsoft.com/office/drawing/2017/model3d" xmlns:o="urn:schemas-microsoft-com:office:office" xmlns:oel="http://schemas.microsoft.com/office/2019/extlst" xmlns:r="http://schemas.openxmlformats.org/officeDocument/2006/relationships" xmlns:m="http://schemas.openxmlformats.org/officeDocument/2006/math" xmlns:v="urn:schemas-microsoft-com:vml" xmlns:wp14="http://schemas.microsoft.com/office/word/2010/wordprocessingDrawing" xmlns:wp="http://schemas.openxmlformats.org/drawingml/2006/wordprocessingDrawing" xmlns:w10="urn:schemas-microsoft-com:office:word" xmlns:w="http://schemas.openxmlformats.org/wordprocessingml/2006/main" xmlns:w14="http://schemas.microsoft.com/office/word/2010/wordml" xmlns:w15="http://schemas.microsoft.com/office/word/2012/wordml" xmlns:w16cex="http://schemas.microsoft.com/office/word/2018/wordml/cex" xmlns:w16cid="http://schemas.microsoft.com/office/word/2016/wordml/cid" xmlns:w16="http://schemas.microsoft.com/office/word/2018/wordml" xmlns:w16du="http://schemas.microsoft.com/office/word/2023/wordml/word16du" xmlns:w16sdtdh="http://schemas.microsoft.com/office/word/2020/wordml/sdtdatahash" xmlns:w16sdtfl="http://schemas.microsoft.com/office/word/2024/wordml/sdtformatlock" xmlns:w16se="http://schemas.microsoft.com/office/word/2015/wordml/symex" xmlns:wpg="http://schemas.microsoft.com/office/word/2010/wordprocessingGroup" xmlns:wpi="http://schemas.microsoft.com/office/word/2010/wordprocessingInk" xmlns:wne="http://schemas.microsoft.com/office/word/2006/wordml" xmlns:wps="http://schemas.microsoft.com/office/word/2010/wordprocessingShape" mc:Ignorable="w14 w15 w16se w16cid w16 w16cex w16sdtdh w16sdtfl w16du wp14">
+  <w:footnote w:type="separator" w:id="-1">
+    <w:p>
+      <w:pPr>
+        <w:spacing w:after="0" w:line="240" w:lineRule="auto"/>
+      </w:pPr>
+      <w:r>
+        <w:separator/>
+      </w:r>
+    </w:p>
+  </w:footnote>
+  <w:footnote w:type="continuationSeparator" w:id="0">
+    <w:p>
+      <w:pPr>
+        <w:spacing w:after="0" w:line="240" w:lineRule="auto"/>
+      </w:pPr>
+      <w:r>
+        <w:continuationSeparator/>
+      </w:r>
+    </w:p>
+  </w:footnote>
+</w:footnotes>
+</file>
+
+<file path=word/header1.xml><?xml version="1.0" encoding="utf-8"?>
+<w:hdr xmlns:wpc="http://schemas.microsoft.com/office/word/2010/wordprocessingCanvas" xmlns:cx="http://schemas.microsoft.com/office/drawing/2014/chartex" xmlns:cx1="http://schemas.microsoft.com/office/drawing/2015/9/8/chartex" xmlns:cx2="http://schemas.microsoft.com/office/drawing/2015/10/21/chartex" xmlns:cx3="http://schemas.microsoft.com/office/drawing/2016/5/9/chartex" xmlns:cx4="http://schemas.microsoft.com/office/drawing/2016/5/10/chartex" xmlns:cx5="http://schemas.microsoft.com/office/drawing/2016/5/11/chartex" xmlns:cx6="http://schemas.microsoft.com/office/drawing/2016/5/12/chartex" xmlns:cx7="http://schemas.microsoft.com/office/drawing/2016/5/13/chartex" xmlns:cx8="http://schemas.microsoft.com/office/drawing/2016/5/14/chartex" xmlns:mc="http://schemas.openxmlformats.org/markup-compatibility/2006" xmlns:aink="http://schemas.microsoft.com/office/drawing/2016/ink" xmlns:am3d="http://schemas.microsoft.com/office/drawing/2017/model3d" xmlns:o="urn:schemas-microsoft-com:office:office" xmlns:oel="http://schemas.microsoft.com/office/2019/extlst" xmlns:r="http://schemas.openxmlformats.org/officeDocument/2006/relationships" xmlns:m="http://schemas.openxmlformats.org/officeDocument/2006/math" xmlns:v="urn:schemas-microsoft-com:vml" xmlns:wp14="http://schemas.microsoft.com/office/word/2010/wordprocessingDrawing" xmlns:wp="http://schemas.openxmlformats.org/drawingml/2006/wordprocessingDrawing" xmlns:w10="urn:schemas-microsoft-com:office:word" xmlns:w="http://schemas.openxmlformats.org/wordprocessingml/2006/main" xmlns:w14="http://schemas.microsoft.com/office/word/2010/wordml" xmlns:w15="http://schemas.microsoft.com/office/word/2012/wordml" xmlns:w16cex="http://schemas.microsoft.com/office/word/2018/wordml/cex" xmlns:w16cid="http://schemas.microsoft.com/office/word/2016/wordml/cid" xmlns:w16="http://schemas.microsoft.com/office/word/2018/wordml" xmlns:w16du="http://schemas.microsoft.com/office/word/2023/wordml/word16du" xmlns:w16sdtdh="http://schemas.microsoft.com/office/word/2020/wordml/sdtdatahash" xmlns:w16sdtfl="http://schemas.microsoft.com/office/word/2024/wordml/sdtformatlock" xmlns:w16se="http://schemas.microsoft.com/office/word/2015/wordml/symex" xmlns:wpg="http://schemas.microsoft.com/office/word/2010/wordprocessingGroup" xmlns:wpi="http://schemas.microsoft.com/office/word/2010/wordprocessingInk" xmlns:wne="http://schemas.microsoft.com/office/word/2006/wordml" xmlns:wps="http://schemas.microsoft.com/office/word/2010/wordprocessingShape" mc:Ignorable="w14 w15 w16se w16cid w16 w16cex w16sdtdh w16sdtfl w16du wp14">
+  <w:p>
+    <w:pPr>
+      <w:pStyle w:val="En-tte"/>
+    </w:pPr>
+    <w:r>
+      <w:rPr>
+        <w:noProof/>
+      </w:rPr>
+      <mc:AlternateContent>
+        <mc:Choice Requires="wps">
+          <w:drawing>
+            <wp:anchor distT="0" distB="0" distL="0" distR="0" simplePos="0" relativeHeight="251659264" behindDoc="0" locked="0" layoutInCell="1" allowOverlap="1" wp14:anchorId="6B561293" wp14:editId="23E24881">
+              <wp:simplePos x="635" y="635"/>
+              <wp:positionH relativeFrom="page">
+                <wp:align>center</wp:align>
+              </wp:positionH>
+              <wp:positionV relativeFrom="page">
+                <wp:align>top</wp:align>
+              </wp:positionV>
+              <wp:extent cx="1521460" cy="370205"/>
+              <wp:effectExtent l="0" t="0" r="2540" b="10795"/>
+              <wp:wrapNone/>
+              <wp:docPr id="1944849980" name="Zone de texte 2" descr=" AGC Group Internal Use Only ">
+                <a:extLst xmlns:a="http://schemas.openxmlformats.org/drawingml/2006/main">
+                  <a:ext uri="{5AE41FA2-C0FF-4470-9BD4-5FADCA87CBE2}">
+                    <aclsh:classification xmlns:aclsh="http://schemas.microsoft.com/office/drawing/2020/classificationShape" classificationOutcomeType="hdr"/>
+                  </a:ext>
+                </a:extLst>
+              </wp:docPr>
+              <wp:cNvGraphicFramePr/>
+              <a:graphic xmlns:a="http://schemas.openxmlformats.org/drawingml/2006/main">
+                <a:graphicData uri="http://schemas.microsoft.com/office/word/2010/wordprocessingShape">
+                  <wps:wsp>
+                    <wps:cNvSpPr txBox="1"/>
+                    <wps:spPr>
+                      <a:xfrm>
+                        <a:off x="0" y="0"/>
+                        <a:ext cx="1521460" cy="370205"/>
+                      </a:xfrm>
+                      <a:prstGeom prst="rect">
+                        <a:avLst/>
+                      </a:prstGeom>
+                      <a:noFill/>
+                      <a:ln>
+                        <a:noFill/>
+                      </a:ln>
+                    </wps:spPr>
+                    <wps:txbx>
+                      <w:txbxContent>
+                        <w:p>
+                          <w:pPr>
+                            <w:spacing w:after="0"/>
+                            <w:rPr>
+                              <w:rFonts w:ascii="Calibri" w:eastAsia="Calibri" w:hAnsi="Calibri" w:cs="Calibri"/>
+                              <w:noProof/>
+                              <w:color w:val="000000"/>
+                              <w:sz w:val="20"/>
+                              <w:szCs w:val="20"/>
+                            </w:rPr>
+                          </w:pPr>
+                          <w:r>
+                            <w:rPr>
+                              <w:rFonts w:ascii="Calibri" w:eastAsia="Calibri" w:hAnsi="Calibri" w:cs="Calibri"/>
+                              <w:noProof/>
+                              <w:color w:val="000000"/>
+                              <w:sz w:val="20"/>
+                              <w:szCs w:val="20"/>
+                            </w:rPr>
+                            <w:t xml:space="preserve"> AGC Group Internal Use Only </w:t>
+                          </w:r>
+                        </w:p>
+                      </w:txbxContent>
+                    </wps:txbx>
+                    <wps:bodyPr rot="0" spcFirstLastPara="0" vertOverflow="overflow" horzOverflow="overflow" vert="horz" wrap="none" lIns="0" tIns="190500" rIns="0" bIns="0" numCol="1" spcCol="0" rtlCol="0" fromWordArt="0" anchor="t" anchorCtr="0" forceAA="0" compatLnSpc="1">
+                      <a:prstTxWarp prst="textNoShape">
+                        <a:avLst/>
+                      </a:prstTxWarp>
+                      <a:spAutoFit/>
+                    </wps:bodyPr>
+                  </wps:wsp>
+                </a:graphicData>
+              </a:graphic>
+            </wp:anchor>
+          </w:drawing>
+        </mc:Choice>
+        <mc:Fallback>
+          <w:pict>
+            <v:shapetype w14:anchorId="6B561293" id="_x0000_t202" coordsize="21600,21600" o:spt="202" path="m,l,21600r21600,l21600,xe">
+              <v:stroke joinstyle="miter"/>
+              <v:path gradientshapeok="t" o:connecttype="rect"/>
+            </v:shapetype>
+            <v:shape id="Zone de texte 2" o:spid="_x0000_s1026" type="#_x0000_t202" alt=" AGC Group Internal Use Only " style="position:absolute;margin-left:0;margin-top:0;width:119.8pt;height:29.15pt;z-index:251659264;visibility:visible;mso-wrap-style:none;mso-wrap-distance-left:0;mso-wrap-distance-top:0;mso-wrap-distance-right:0;mso-wrap-distance-bottom:0;mso-position-horizontal:center;mso-position-horizontal-relative:page;mso-position-vertical:top;mso-position-vertical-relative:page;v-text-anchor:top" o:gfxdata="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" filled="f" stroked="f">
+              <v:fill o:detectmouseclick="t"/>
+              <v:textbox style="mso-fit-shape-to-text:t" inset="0,15pt,0,0">
+                <w:txbxContent>
+                  <w:p>
+                    <w:pPr>
+                      <w:spacing w:after="0"/>
+                      <w:rPr>
+                        <w:rFonts w:ascii="Calibri" w:eastAsia="Calibri" w:hAnsi="Calibri" w:cs="Calibri"/>
+                        <w:noProof/>
+                        <w:color w:val="000000"/>
+                        <w:sz w:val="20"/>
+                        <w:szCs w:val="20"/>
+                      </w:rPr>
+                    </w:pPr>
+                    <w:r>
+                      <w:rPr>
+                        <w:rFonts w:ascii="Calibri" w:eastAsia="Calibri" w:hAnsi="Calibri" w:cs="Calibri"/>
+                        <w:noProof/>
+                        <w:color w:val="000000"/>
+                        <w:sz w:val="20"/>
+                        <w:szCs w:val="20"/>
+                      </w:rPr>
+                      <w:t xml:space="preserve"> AGC Group Internal Use Only </w:t>
+                    </w:r>
+                  </w:p>
+                </w:txbxContent>
+              </v:textbox>
+              <w10:wrap anchorx="page" anchory="page"/>
+            </v:shape>
+          </w:pict>
+        </mc:Fallback>
+      </mc:AlternateContent>
+    </w:r>
+  </w:p>
+</w:hdr>
+</file>
+
+<file path=word/header2.xml><?xml version="1.0" encoding="utf-8"?>
+<w:hdr xmlns:wpc="http://schemas.microsoft.com/office/word/2010/wordprocessingCanvas" xmlns:cx="http://schemas.microsoft.com/office/drawing/2014/chartex" xmlns:cx1="http://schemas.microsoft.com/office/drawing/2015/9/8/chartex" xmlns:cx2="http://schemas.microsoft.com/office/drawing/2015/10/21/chartex" xmlns:cx3="http://schemas.microsoft.com/office/drawing/2016/5/9/chartex" xmlns:cx4="http://schemas.microsoft.com/office/drawing/2016/5/10/chartex" xmlns:cx5="http://schemas.microsoft.com/office/drawing/2016/5/11/chartex" xmlns:cx6="http://schemas.microsoft.com/office/drawing/2016/5/12/chartex" xmlns:cx7="http://schemas.microsoft.com/office/drawing/2016/5/13/chartex" xmlns:cx8="http://schemas.microsoft.com/office/drawing/2016/5/14/chartex" xmlns:mc="http://schemas.openxmlformats.org/markup-compatibility/2006" xmlns:aink="http://schemas.microsoft.com/office/drawing/2016/ink" xmlns:am3d="http://schemas.microsoft.com/office/drawing/2017/model3d" xmlns:o="urn:schemas-microsoft-com:office:office" xmlns:oel="http://schemas.microsoft.com/office/2019/extlst" xmlns:r="http://schemas.openxmlformats.org/officeDocument/2006/relationships" xmlns:m="http://schemas.openxmlformats.org/officeDocument/2006/math" xmlns:v="urn:schemas-microsoft-com:vml" xmlns:wp14="http://schemas.microsoft.com/office/word/2010/wordprocessingDrawing" xmlns:wp="http://schemas.openxmlformats.org/drawingml/2006/wordprocessingDrawing" xmlns:w10="urn:schemas-microsoft-com:office:word" xmlns:w="http://schemas.openxmlformats.org/wordprocessingml/2006/main" xmlns:w14="http://schemas.microsoft.com/office/word/2010/wordml" xmlns:w15="http://schemas.microsoft.com/office/word/2012/wordml" xmlns:w16cex="http://schemas.microsoft.com/office/word/2018/wordml/cex" xmlns:w16cid="http://schemas.microsoft.com/office/word/2016/wordml/cid" xmlns:w16="http://schemas.microsoft.com/office/word/2018/wordml" xmlns:w16du="http://schemas.microsoft.com/office/word/2023/wordml/word16du" xmlns:w16sdtdh="http://schemas.microsoft.com/office/word/2020/wordml/sdtdatahash" xmlns:w16sdtfl="http://schemas.microsoft.com/office/word/2024/wordml/sdtformatlock" xmlns:w16se="http://schemas.microsoft.com/office/word/2015/wordml/symex" xmlns:wpg="http://schemas.microsoft.com/office/word/2010/wordprocessingGroup" xmlns:wpi="http://schemas.microsoft.com/office/word/2010/wordprocessingInk" xmlns:wne="http://schemas.microsoft.com/office/word/2006/wordml" xmlns:wps="http://schemas.microsoft.com/office/word/2010/wordprocessingShape" mc:Ignorable="w14 w15 w16se w16cid w16 w16cex w16sdtdh w16sdtfl w16du wp14">
+  <w:p>
+    <w:pPr>
+      <w:pStyle w:val="En-tte"/>
+    </w:pPr>
+    <w:r>
+      <w:rPr>
+        <w:noProof/>
+      </w:rPr>
+      <mc:AlternateContent>
+        <mc:Choice Requires="wps">
+          <w:drawing>
+            <wp:anchor distT="0" distB="0" distL="0" distR="0" simplePos="0" relativeHeight="251660288" behindDoc="0" locked="0" layoutInCell="1" allowOverlap="1" wp14:anchorId="7B93B528" wp14:editId="18983D18">
+              <wp:simplePos x="904875" y="447675"/>
+              <wp:positionH relativeFrom="page">
+                <wp:align>center</wp:align>
+              </wp:positionH>
+              <wp:positionV relativeFrom="page">
+                <wp:align>top</wp:align>
+              </wp:positionV>
+              <wp:extent cx="1521460" cy="370205"/>
+              <wp:effectExtent l="0" t="0" r="2540" b="10795"/>
+              <wp:wrapNone/>
+              <wp:docPr id="563133096" name="Zone de texte 3" descr=" AGC Group Internal Use Only ">
+                <a:extLst xmlns:a="http://schemas.openxmlformats.org/drawingml/2006/main">
+                  <a:ext uri="{5AE41FA2-C0FF-4470-9BD4-5FADCA87CBE2}">
+                    <aclsh:classification xmlns:aclsh="http://schemas.microsoft.com/office/drawing/2020/classificationShape" classificationOutcomeType="hdr"/>
+                  </a:ext>
+                </a:extLst>
+              </wp:docPr>
+              <wp:cNvGraphicFramePr/>
+              <a:graphic xmlns:a="http://schemas.openxmlformats.org/drawingml/2006/main">
+                <a:graphicData uri="http://schemas.microsoft.com/office/word/2010/wordprocessingShape">
+                  <wps:wsp>
+                    <wps:cNvSpPr txBox="1"/>
+                    <wps:spPr>
+                      <a:xfrm>
+                        <a:off x="0" y="0"/>
+                        <a:ext cx="1521460" cy="370205"/>
+                      </a:xfrm>
+                      <a:prstGeom prst="rect">
+                        <a:avLst/>
+                      </a:prstGeom>
+                      <a:noFill/>
+                      <a:ln>
+                        <a:noFill/>
+                      </a:ln>
+                    </wps:spPr>
+                    <wps:txbx>
+                      <w:txbxContent>
+                        <w:p>
+                          <w:pPr>
+                            <w:spacing w:after="0"/>
+                            <w:rPr>
+                              <w:rFonts w:ascii="Calibri" w:eastAsia="Calibri" w:hAnsi="Calibri" w:cs="Calibri"/>
+                              <w:noProof/>
+                              <w:color w:val="000000"/>
+                              <w:sz w:val="20"/>
+                              <w:szCs w:val="20"/>
+                            </w:rPr>
+                          </w:pPr>
+                          <w:r>
+                            <w:rPr>
+                              <w:rFonts w:ascii="Calibri" w:eastAsia="Calibri" w:hAnsi="Calibri" w:cs="Calibri"/>
+                              <w:noProof/>
+                              <w:color w:val="000000"/>
+                              <w:sz w:val="20"/>
+                              <w:szCs w:val="20"/>
+                            </w:rPr>
+                            <w:t xml:space="preserve"> AGC Group Internal Use Only </w:t>
+                          </w:r>
+                        </w:p>
+                      </w:txbxContent>
+                    </wps:txbx>
+                    <wps:bodyPr rot="0" spcFirstLastPara="0" vertOverflow="overflow" horzOverflow="overflow" vert="horz" wrap="none" lIns="0" tIns="190500" rIns="0" bIns="0" numCol="1" spcCol="0" rtlCol="0" fromWordArt="0" anchor="t" anchorCtr="0" forceAA="0" compatLnSpc="1">
+                      <a:prstTxWarp prst="textNoShape">
+                        <a:avLst/>
+                      </a:prstTxWarp>
+                      <a:spAutoFit/>
+                    </wps:bodyPr>
+                  </wps:wsp>
+                </a:graphicData>
+              </a:graphic>
+            </wp:anchor>
+          </w:drawing>
+        </mc:Choice>
+        <mc:Fallback>
+          <w:pict>
+            <v:shapetype w14:anchorId="7B93B528" id="_x0000_t202" coordsize="21600,21600" o:spt="202" path="m,l,21600r21600,l21600,xe">
+              <v:stroke joinstyle="miter"/>
+              <v:path gradientshapeok="t" o:connecttype="rect"/>
+            </v:shapetype>
+            <v:shape id="Zone de texte 3" o:spid="_x0000_s1027" type="#_x0000_t202" alt=" AGC Group Internal Use Only " style="position:absolute;margin-left:0;margin-top:0;width:119.8pt;height:29.15pt;z-index:251660288;visibility:visible;mso-wrap-style:none;mso-wrap-distance-left:0;mso-wrap-distance-top:0;mso-wrap-distance-right:0;mso-wrap-distance-bottom:0;mso-position-horizontal:center;mso-position-horizontal-relative:page;mso-position-vertical:top;mso-position-vertical-relative:page;v-text-anchor:top" o:gfxdata="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" filled="f" stroked="f">
+              <v:fill o:detectmouseclick="t"/>
+              <v:textbox style="mso-fit-shape-to-text:t" inset="0,15pt,0,0">
+                <w:txbxContent>
+                  <w:p>
+                    <w:pPr>
+                      <w:spacing w:after="0"/>
+                      <w:rPr>
+                        <w:rFonts w:ascii="Calibri" w:eastAsia="Calibri" w:hAnsi="Calibri" w:cs="Calibri"/>
+                        <w:noProof/>
+                        <w:color w:val="000000"/>
+                        <w:sz w:val="20"/>
+                        <w:szCs w:val="20"/>
+                      </w:rPr>
+                    </w:pPr>
+                    <w:r>
+                      <w:rPr>
+                        <w:rFonts w:ascii="Calibri" w:eastAsia="Calibri" w:hAnsi="Calibri" w:cs="Calibri"/>
+                        <w:noProof/>
+                        <w:color w:val="000000"/>
+                        <w:sz w:val="20"/>
+                        <w:szCs w:val="20"/>
+                      </w:rPr>
+                      <w:t xml:space="preserve"> AGC Group Internal Use Only </w:t>
+                    </w:r>
+                  </w:p>
+                </w:txbxContent>
+              </v:textbox>
+              <w10:wrap anchorx="page" anchory="page"/>
+            </v:shape>
+          </w:pict>
+        </mc:Fallback>
+      </mc:AlternateContent>
+    </w:r>
+  </w:p>
+</w:hdr>
+</file>
+
+<file path=word/header3.xml><?xml version="1.0" encoding="utf-8"?>
+<w:hdr xmlns:wpc="http://schemas.microsoft.com/office/word/2010/wordprocessingCanvas" xmlns:cx="http://schemas.microsoft.com/office/drawing/2014/chartex" xmlns:cx1="http://schemas.microsoft.com/office/drawing/2015/9/8/chartex" xmlns:cx2="http://schemas.microsoft.com/office/drawing/2015/10/21/chartex" xmlns:cx3="http://schemas.microsoft.com/office/drawing/2016/5/9/chartex" xmlns:cx4="http://schemas.microsoft.com/office/drawing/2016/5/10/chartex" xmlns:cx5="http://schemas.microsoft.com/office/drawing/2016/5/11/chartex" xmlns:cx6="http://schemas.microsoft.com/office/drawing/2016/5/12/chartex" xmlns:cx7="http://schemas.microsoft.com/office/drawing/2016/5/13/chartex" xmlns:cx8="http://schemas.microsoft.com/office/drawing/2016/5/14/chartex" xmlns:mc="http://schemas.openxmlformats.org/markup-compatibility/2006" xmlns:aink="http://schemas.microsoft.com/office/drawing/2016/ink" xmlns:am3d="http://schemas.microsoft.com/office/drawing/2017/model3d" xmlns:o="urn:schemas-microsoft-com:office:office" xmlns:oel="http://schemas.microsoft.com/office/2019/extlst" xmlns:r="http://schemas.openxmlformats.org/officeDocument/2006/relationships" xmlns:m="http://schemas.openxmlformats.org/officeDocument/2006/math" xmlns:v="urn:schemas-microsoft-com:vml" xmlns:wp14="http://schemas.microsoft.com/office/word/2010/wordprocessingDrawing" xmlns:wp="http://schemas.openxmlformats.org/drawingml/2006/wordprocessingDrawing" xmlns:w10="urn:schemas-microsoft-com:office:word" xmlns:w="http://schemas.openxmlformats.org/wordprocessingml/2006/main" xmlns:w14="http://schemas.microsoft.com/office/word/2010/wordml" xmlns:w15="http://schemas.microsoft.com/office/word/2012/wordml" xmlns:w16cex="http://schemas.microsoft.com/office/word/2018/wordml/cex" xmlns:w16cid="http://schemas.microsoft.com/office/word/2016/wordml/cid" xmlns:w16="http://schemas.microsoft.com/office/word/2018/wordml" xmlns:w16du="http://schemas.microsoft.com/office/word/2023/wordml/word16du" xmlns:w16sdtdh="http://schemas.microsoft.com/office/word/2020/wordml/sdtdatahash" xmlns:w16sdtfl="http://schemas.microsoft.com/office/word/2024/wordml/sdtformatlock" xmlns:w16se="http://schemas.microsoft.com/office/word/2015/wordml/symex" xmlns:wpg="http://schemas.microsoft.com/office/word/2010/wordprocessingGroup" xmlns:wpi="http://schemas.microsoft.com/office/word/2010/wordprocessingInk" xmlns:wne="http://schemas.microsoft.com/office/word/2006/wordml" xmlns:wps="http://schemas.microsoft.com/office/word/2010/wordprocessingShape" mc:Ignorable="w14 w15 w16se w16cid w16 w16cex w16sdtdh w16sdtfl w16du wp14">
+  <w:p>
+    <w:pPr>
+      <w:pStyle w:val="En-tte"/>
+    </w:pPr>
+    <w:r>
+      <w:rPr>
+        <w:noProof/>
+      </w:rPr>
+      <mc:AlternateContent>
+        <mc:Choice Requires="wps">
+          <w:drawing>
+            <wp:anchor distT="0" distB="0" distL="0" distR="0" simplePos="0" relativeHeight="251658240" behindDoc="0" locked="0" layoutInCell="1" allowOverlap="1" wp14:anchorId="27513E13" wp14:editId="34A8904A">
+              <wp:simplePos x="635" y="635"/>
+              <wp:positionH relativeFrom="page">
+                <wp:align>center</wp:align>
+              </wp:positionH>
+              <wp:positionV relativeFrom="page">
+                <wp:align>top</wp:align>
+              </wp:positionV>
+              <wp:extent cx="1521460" cy="370205"/>
+              <wp:effectExtent l="0" t="0" r="2540" b="10795"/>
+              <wp:wrapNone/>
+              <wp:docPr id="1700284964" name="Zone de texte 1" descr=" AGC Group Internal Use Only ">
+                <a:extLst xmlns:a="http://schemas.openxmlformats.org/drawingml/2006/main">
+                  <a:ext uri="{5AE41FA2-C0FF-4470-9BD4-5FADCA87CBE2}">
+                    <aclsh:classification xmlns:aclsh="http://schemas.microsoft.com/office/drawing/2020/classificationShape" classificationOutcomeType="hdr"/>
+                  </a:ext>
+                </a:extLst>
+              </wp:docPr>
+              <wp:cNvGraphicFramePr/>
+              <a:graphic xmlns:a="http://schemas.openxmlformats.org/drawingml/2006/main">
+                <a:graphicData uri="http://schemas.microsoft.com/office/word/2010/wordprocessingShape">
+                  <wps:wsp>
+                    <wps:cNvSpPr txBox="1"/>
+                    <wps:spPr>
+                      <a:xfrm>
+                        <a:off x="0" y="0"/>
+                        <a:ext cx="1521460" cy="370205"/>
+                      </a:xfrm>
+                      <a:prstGeom prst="rect">
+                        <a:avLst/>
+                      </a:prstGeom>
+                      <a:noFill/>
+                      <a:ln>
+                        <a:noFill/>
+                      </a:ln>
+                    </wps:spPr>
+                    <wps:txbx>
+                      <w:txbxContent>
+                        <w:p>
+                          <w:pPr>
+                            <w:spacing w:after="0"/>
+                            <w:rPr>
+                              <w:rFonts w:ascii="Calibri" w:eastAsia="Calibri" w:hAnsi="Calibri" w:cs="Calibri"/>
+                              <w:noProof/>
+                              <w:color w:val="000000"/>
+                              <w:sz w:val="20"/>
+                              <w:szCs w:val="20"/>
+                            </w:rPr>
+                          </w:pPr>
+                          <w:r>
+                            <w:rPr>
+                              <w:rFonts w:ascii="Calibri" w:eastAsia="Calibri" w:hAnsi="Calibri" w:cs="Calibri"/>
+                              <w:noProof/>
+                              <w:color w:val="000000"/>
+                              <w:sz w:val="20"/>
+                              <w:szCs w:val="20"/>
+                            </w:rPr>
+                            <w:t xml:space="preserve"> AGC Group Internal Use Only </w:t>
+                          </w:r>
+                        </w:p>
+                      </w:txbxContent>
+                    </wps:txbx>
+                    <wps:bodyPr rot="0" spcFirstLastPara="0" vertOverflow="overflow" horzOverflow="overflow" vert="horz" wrap="none" lIns="0" tIns="190500" rIns="0" bIns="0" numCol="1" spcCol="0" rtlCol="0" fromWordArt="0" anchor="t" anchorCtr="0" forceAA="0" compatLnSpc="1">
+                      <a:prstTxWarp prst="textNoShape">
+                        <a:avLst/>
+                      </a:prstTxWarp>
+                      <a:spAutoFit/>
+                    </wps:bodyPr>
+                  </wps:wsp>
+                </a:graphicData>
+              </a:graphic>
+            </wp:anchor>
+          </w:drawing>
+        </mc:Choice>
+        <mc:Fallback>
+          <w:pict>
+            <v:shapetype w14:anchorId="27513E13" id="_x0000_t202" coordsize="21600,21600" o:spt="202" path="m,l,21600r21600,l21600,xe">
+              <v:stroke joinstyle="miter"/>
+              <v:path gradientshapeok="t" o:connecttype="rect"/>
+            </v:shapetype>
+            <v:shape id="Zone de texte 1" o:spid="_x0000_s1028" type="#_x0000_t202" alt=" AGC Group Internal Use Only " style="position:absolute;margin-left:0;margin-top:0;width:119.8pt;height:29.15pt;z-index:251658240;visibility:visible;mso-wrap-style:none;mso-wrap-distance-left:0;mso-wrap-distance-top:0;mso-wrap-distance-right:0;mso-wrap-distance-bottom:0;mso-position-horizontal:center;mso-position-horizontal-relative:page;mso-position-vertical:top;mso-position-vertical-relative:page;v-text-anchor:top" o:gfxdata="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" filled="f" stroked="f">
+              <v:fill o:detectmouseclick="t"/>
+              <v:textbox style="mso-fit-shape-to-text:t" inset="0,15pt,0,0">
+                <w:txbxContent>
+                  <w:p>
+                    <w:pPr>
+                      <w:spacing w:after="0"/>
+                      <w:rPr>
+                        <w:rFonts w:ascii="Calibri" w:eastAsia="Calibri" w:hAnsi="Calibri" w:cs="Calibri"/>
+                        <w:noProof/>
+                        <w:color w:val="000000"/>
+                        <w:sz w:val="20"/>
+                        <w:szCs w:val="20"/>
+                      </w:rPr>
+                    </w:pPr>
+                    <w:r>
+                      <w:rPr>
+                        <w:rFonts w:ascii="Calibri" w:eastAsia="Calibri" w:hAnsi="Calibri" w:cs="Calibri"/>
+                        <w:noProof/>
+                        <w:color w:val="000000"/>
+                        <w:sz w:val="20"/>
+                        <w:szCs w:val="20"/>
+                      </w:rPr>
+                      <w:t xml:space="preserve"> AGC Group Internal Use Only </w:t>
+                    </w:r>
+                  </w:p>
+                </w:txbxContent>
+              </v:textbox>
+              <w10:wrap anchorx="page" anchory="page"/>
+            </v:shape>
+          </w:pict>
+        </mc:Fallback>
+      </mc:AlternateContent>
+    </w:r>
+  </w:p>
+</w:hdr>
 </file>
 
 <file path=word/numbering.xml><?xml version="1.0" encoding="utf-8"?>
@@ -7643,6 +7656,7 @@
   <w:style w:type="character" w:default="1" w:styleId="Policepardfaut">
     <w:name w:val="Default Paragraph Font"/>
     <w:uiPriority w:val="1"/>
+    <w:semiHidden/>
     <w:unhideWhenUsed/>
   </w:style>
   <w:style w:type="table" w:default="1" w:styleId="TableauNormal">
@@ -8266,6 +8280,28 @@
       </w:tblBorders>
     </w:tblPr>
   </w:style>
+  <w:style w:type="paragraph" w:styleId="En-tte">
+    <w:name w:val="header"/>
+    <w:basedOn w:val="Normal"/>
+    <w:link w:val="En-tteCar"/>
+    <w:uiPriority w:val="99"/>
+    <w:unhideWhenUsed/>
+    <w:rsid w:val="002F01B2"/>
+    <w:pPr>
+      <w:tabs>
+        <w:tab w:val="center" w:pos="4513"/>
+        <w:tab w:val="right" w:pos="9026"/>
+      </w:tabs>
+      <w:spacing w:after="0" w:line="240" w:lineRule="auto"/>
+    </w:pPr>
+  </w:style>
+  <w:style w:type="character" w:customStyle="1" w:styleId="En-tteCar">
+    <w:name w:val="En-tête Car"/>
+    <w:basedOn w:val="Policepardfaut"/>
+    <w:link w:val="En-tte"/>
+    <w:uiPriority w:val="99"/>
+    <w:rsid w:val="002F01B2"/>
+  </w:style>
 </w:styles>
 </file>
 

</xml_diff>

<commit_message>
Ajout  Asis TObe 2
</commit_message>
<xml_diff>
--- a/CahierChargeFonctionnelle .docx
+++ b/CahierChargeFonctionnelle .docx
@@ -44,7 +44,6 @@
             <w:tabs>
               <w:tab w:val="right" w:leader="dot" w:pos="9062"/>
             </w:tabs>
-            <w:jc w:val="both"/>
             <w:rPr>
               <w:rFonts w:eastAsiaTheme="minorEastAsia"/>
               <w:noProof/>
@@ -60,7 +59,7 @@
           <w:r>
             <w:fldChar w:fldCharType="separate"/>
           </w:r>
-          <w:hyperlink w:anchor="_Toc211968772" w:history="1">
+          <w:hyperlink w:anchor="_Toc211973187" w:history="1">
             <w:r>
               <w:rPr>
                 <w:rStyle w:val="Lienhypertexte"/>
@@ -87,7 +86,7 @@
                 <w:noProof/>
                 <w:webHidden/>
               </w:rPr>
-              <w:instrText xml:space="preserve"> PAGEREF _Toc211968772 \h </w:instrText>
+              <w:instrText xml:space="preserve"> PAGEREF _Toc211973187 \h </w:instrText>
             </w:r>
             <w:r>
               <w:rPr>
@@ -124,14 +123,13 @@
             <w:tabs>
               <w:tab w:val="right" w:leader="dot" w:pos="9062"/>
             </w:tabs>
-            <w:jc w:val="both"/>
             <w:rPr>
               <w:rFonts w:eastAsiaTheme="minorEastAsia"/>
               <w:noProof/>
               <w:lang w:eastAsia="fr-BE"/>
             </w:rPr>
           </w:pPr>
-          <w:hyperlink w:anchor="_Toc211968773" w:history="1">
+          <w:hyperlink w:anchor="_Toc211973188" w:history="1">
             <w:r>
               <w:rPr>
                 <w:rStyle w:val="Lienhypertexte"/>
@@ -158,7 +156,77 @@
                 <w:noProof/>
                 <w:webHidden/>
               </w:rPr>
-              <w:instrText xml:space="preserve"> PAGEREF _Toc211968773 \h </w:instrText>
+              <w:instrText xml:space="preserve"> PAGEREF _Toc211973188 \h </w:instrText>
+            </w:r>
+            <w:r>
+              <w:rPr>
+                <w:noProof/>
+                <w:webHidden/>
+              </w:rPr>
+            </w:r>
+            <w:r>
+              <w:rPr>
+                <w:noProof/>
+                <w:webHidden/>
+              </w:rPr>
+              <w:fldChar w:fldCharType="separate"/>
+            </w:r>
+            <w:r>
+              <w:rPr>
+                <w:noProof/>
+                <w:webHidden/>
+              </w:rPr>
+              <w:t>2</w:t>
+            </w:r>
+            <w:r>
+              <w:rPr>
+                <w:noProof/>
+                <w:webHidden/>
+              </w:rPr>
+              <w:fldChar w:fldCharType="end"/>
+            </w:r>
+          </w:hyperlink>
+        </w:p>
+        <w:p>
+          <w:pPr>
+            <w:pStyle w:val="TM3"/>
+            <w:tabs>
+              <w:tab w:val="right" w:leader="dot" w:pos="9062"/>
+            </w:tabs>
+            <w:rPr>
+              <w:rFonts w:eastAsiaTheme="minorEastAsia"/>
+              <w:noProof/>
+              <w:lang w:eastAsia="fr-BE"/>
+            </w:rPr>
+          </w:pPr>
+          <w:hyperlink w:anchor="_Toc211973189" w:history="1">
+            <w:r>
+              <w:rPr>
+                <w:rStyle w:val="Lienhypertexte"/>
+                <w:noProof/>
+              </w:rPr>
+              <w:t>Contrainte technique</w:t>
+            </w:r>
+            <w:r>
+              <w:rPr>
+                <w:noProof/>
+                <w:webHidden/>
+              </w:rPr>
+              <w:tab/>
+            </w:r>
+            <w:r>
+              <w:rPr>
+                <w:noProof/>
+                <w:webHidden/>
+              </w:rPr>
+              <w:fldChar w:fldCharType="begin"/>
+            </w:r>
+            <w:r>
+              <w:rPr>
+                <w:noProof/>
+                <w:webHidden/>
+              </w:rPr>
+              <w:instrText xml:space="preserve"> PAGEREF _Toc211973189 \h </w:instrText>
             </w:r>
             <w:r>
               <w:rPr>
@@ -195,14 +263,13 @@
             <w:tabs>
               <w:tab w:val="right" w:leader="dot" w:pos="9062"/>
             </w:tabs>
-            <w:jc w:val="both"/>
             <w:rPr>
               <w:rFonts w:eastAsiaTheme="minorEastAsia"/>
               <w:noProof/>
               <w:lang w:eastAsia="fr-BE"/>
             </w:rPr>
           </w:pPr>
-          <w:hyperlink w:anchor="_Toc211968774" w:history="1">
+          <w:hyperlink w:anchor="_Toc211973190" w:history="1">
             <w:r>
               <w:rPr>
                 <w:rStyle w:val="Lienhypertexte"/>
@@ -229,7 +296,7 @@
                 <w:noProof/>
                 <w:webHidden/>
               </w:rPr>
-              <w:instrText xml:space="preserve"> PAGEREF _Toc211968774 \h </w:instrText>
+              <w:instrText xml:space="preserve"> PAGEREF _Toc211973190 \h </w:instrText>
             </w:r>
             <w:r>
               <w:rPr>
@@ -249,7 +316,7 @@
                 <w:noProof/>
                 <w:webHidden/>
               </w:rPr>
-              <w:t>2</w:t>
+              <w:t>3</w:t>
             </w:r>
             <w:r>
               <w:rPr>
@@ -266,14 +333,13 @@
             <w:tabs>
               <w:tab w:val="right" w:leader="dot" w:pos="9062"/>
             </w:tabs>
-            <w:jc w:val="both"/>
             <w:rPr>
               <w:rFonts w:eastAsiaTheme="minorEastAsia"/>
               <w:noProof/>
               <w:lang w:eastAsia="fr-BE"/>
             </w:rPr>
           </w:pPr>
-          <w:hyperlink w:anchor="_Toc211968775" w:history="1">
+          <w:hyperlink w:anchor="_Toc211973191" w:history="1">
             <w:r>
               <w:rPr>
                 <w:rStyle w:val="Lienhypertexte"/>
@@ -300,7 +366,7 @@
                 <w:noProof/>
                 <w:webHidden/>
               </w:rPr>
-              <w:instrText xml:space="preserve"> PAGEREF _Toc211968775 \h </w:instrText>
+              <w:instrText xml:space="preserve"> PAGEREF _Toc211973191 \h </w:instrText>
             </w:r>
             <w:r>
               <w:rPr>
@@ -320,7 +386,7 @@
                 <w:noProof/>
                 <w:webHidden/>
               </w:rPr>
-              <w:t>2</w:t>
+              <w:t>3</w:t>
             </w:r>
             <w:r>
               <w:rPr>
@@ -337,14 +403,13 @@
             <w:tabs>
               <w:tab w:val="right" w:leader="dot" w:pos="9062"/>
             </w:tabs>
-            <w:jc w:val="both"/>
             <w:rPr>
               <w:rFonts w:eastAsiaTheme="minorEastAsia"/>
               <w:noProof/>
               <w:lang w:eastAsia="fr-BE"/>
             </w:rPr>
           </w:pPr>
-          <w:hyperlink w:anchor="_Toc211968776" w:history="1">
+          <w:hyperlink w:anchor="_Toc211973192" w:history="1">
             <w:r>
               <w:rPr>
                 <w:rStyle w:val="Lienhypertexte"/>
@@ -371,7 +436,7 @@
                 <w:noProof/>
                 <w:webHidden/>
               </w:rPr>
-              <w:instrText xml:space="preserve"> PAGEREF _Toc211968776 \h </w:instrText>
+              <w:instrText xml:space="preserve"> PAGEREF _Toc211973192 \h </w:instrText>
             </w:r>
             <w:r>
               <w:rPr>
@@ -391,7 +456,77 @@
                 <w:noProof/>
                 <w:webHidden/>
               </w:rPr>
-              <w:t>2</w:t>
+              <w:t>3</w:t>
+            </w:r>
+            <w:r>
+              <w:rPr>
+                <w:noProof/>
+                <w:webHidden/>
+              </w:rPr>
+              <w:fldChar w:fldCharType="end"/>
+            </w:r>
+          </w:hyperlink>
+        </w:p>
+        <w:p>
+          <w:pPr>
+            <w:pStyle w:val="TM1"/>
+            <w:tabs>
+              <w:tab w:val="right" w:leader="dot" w:pos="9062"/>
+            </w:tabs>
+            <w:rPr>
+              <w:rFonts w:eastAsiaTheme="minorEastAsia"/>
+              <w:noProof/>
+              <w:lang w:eastAsia="fr-BE"/>
+            </w:rPr>
+          </w:pPr>
+          <w:hyperlink w:anchor="_Toc211973193" w:history="1">
+            <w:r>
+              <w:rPr>
+                <w:rStyle w:val="Lienhypertexte"/>
+                <w:noProof/>
+              </w:rPr>
+              <w:t>Définition des besoins (POC PIDV)</w:t>
+            </w:r>
+            <w:r>
+              <w:rPr>
+                <w:noProof/>
+                <w:webHidden/>
+              </w:rPr>
+              <w:tab/>
+            </w:r>
+            <w:r>
+              <w:rPr>
+                <w:noProof/>
+                <w:webHidden/>
+              </w:rPr>
+              <w:fldChar w:fldCharType="begin"/>
+            </w:r>
+            <w:r>
+              <w:rPr>
+                <w:noProof/>
+                <w:webHidden/>
+              </w:rPr>
+              <w:instrText xml:space="preserve"> PAGEREF _Toc211973193 \h </w:instrText>
+            </w:r>
+            <w:r>
+              <w:rPr>
+                <w:noProof/>
+                <w:webHidden/>
+              </w:rPr>
+            </w:r>
+            <w:r>
+              <w:rPr>
+                <w:noProof/>
+                <w:webHidden/>
+              </w:rPr>
+              <w:fldChar w:fldCharType="separate"/>
+            </w:r>
+            <w:r>
+              <w:rPr>
+                <w:noProof/>
+                <w:webHidden/>
+              </w:rPr>
+              <w:t>4</w:t>
             </w:r>
             <w:r>
               <w:rPr>
@@ -408,20 +543,19 @@
             <w:tabs>
               <w:tab w:val="right" w:leader="dot" w:pos="9062"/>
             </w:tabs>
-            <w:jc w:val="both"/>
             <w:rPr>
               <w:rFonts w:eastAsiaTheme="minorEastAsia"/>
               <w:noProof/>
               <w:lang w:eastAsia="fr-BE"/>
             </w:rPr>
           </w:pPr>
-          <w:hyperlink w:anchor="_Toc211968777" w:history="1">
+          <w:hyperlink w:anchor="_Toc211973194" w:history="1">
             <w:r>
               <w:rPr>
                 <w:rStyle w:val="Lienhypertexte"/>
                 <w:noProof/>
               </w:rPr>
-              <w:t>Asis</w:t>
+              <w:t>Périmètre out</w:t>
             </w:r>
             <w:r>
               <w:rPr>
@@ -442,7 +576,7 @@
                 <w:noProof/>
                 <w:webHidden/>
               </w:rPr>
-              <w:instrText xml:space="preserve"> PAGEREF _Toc211968777 \h </w:instrText>
+              <w:instrText xml:space="preserve"> PAGEREF _Toc211973194 \h </w:instrText>
             </w:r>
             <w:r>
               <w:rPr>
@@ -462,7 +596,7 @@
                 <w:noProof/>
                 <w:webHidden/>
               </w:rPr>
-              <w:t>3</w:t>
+              <w:t>4</w:t>
             </w:r>
             <w:r>
               <w:rPr>
@@ -479,20 +613,19 @@
             <w:tabs>
               <w:tab w:val="right" w:leader="dot" w:pos="9062"/>
             </w:tabs>
-            <w:jc w:val="both"/>
             <w:rPr>
               <w:rFonts w:eastAsiaTheme="minorEastAsia"/>
               <w:noProof/>
               <w:lang w:eastAsia="fr-BE"/>
             </w:rPr>
           </w:pPr>
-          <w:hyperlink w:anchor="_Toc211968778" w:history="1">
+          <w:hyperlink w:anchor="_Toc211973195" w:history="1">
             <w:r>
               <w:rPr>
                 <w:rStyle w:val="Lienhypertexte"/>
                 <w:noProof/>
               </w:rPr>
-              <w:t>To BE</w:t>
+              <w:t>Périmètre In</w:t>
             </w:r>
             <w:r>
               <w:rPr>
@@ -513,7 +646,7 @@
                 <w:noProof/>
                 <w:webHidden/>
               </w:rPr>
-              <w:instrText xml:space="preserve"> PAGEREF _Toc211968778 \h </w:instrText>
+              <w:instrText xml:space="preserve"> PAGEREF _Toc211973195 \h </w:instrText>
             </w:r>
             <w:r>
               <w:rPr>
@@ -534,6 +667,286 @@
                 <w:webHidden/>
               </w:rPr>
               <w:t>4</w:t>
+            </w:r>
+            <w:r>
+              <w:rPr>
+                <w:noProof/>
+                <w:webHidden/>
+              </w:rPr>
+              <w:fldChar w:fldCharType="end"/>
+            </w:r>
+          </w:hyperlink>
+        </w:p>
+        <w:p>
+          <w:pPr>
+            <w:pStyle w:val="TM2"/>
+            <w:tabs>
+              <w:tab w:val="right" w:leader="dot" w:pos="9062"/>
+            </w:tabs>
+            <w:rPr>
+              <w:rFonts w:eastAsiaTheme="minorEastAsia"/>
+              <w:noProof/>
+              <w:lang w:eastAsia="fr-BE"/>
+            </w:rPr>
+          </w:pPr>
+          <w:hyperlink w:anchor="_Toc211973196" w:history="1">
+            <w:r>
+              <w:rPr>
+                <w:rStyle w:val="Lienhypertexte"/>
+                <w:noProof/>
+              </w:rPr>
+              <w:t>Acteurs et cas d’utilisation principaux (POC - PIDV)</w:t>
+            </w:r>
+            <w:r>
+              <w:rPr>
+                <w:noProof/>
+                <w:webHidden/>
+              </w:rPr>
+              <w:tab/>
+            </w:r>
+            <w:r>
+              <w:rPr>
+                <w:noProof/>
+                <w:webHidden/>
+              </w:rPr>
+              <w:fldChar w:fldCharType="begin"/>
+            </w:r>
+            <w:r>
+              <w:rPr>
+                <w:noProof/>
+                <w:webHidden/>
+              </w:rPr>
+              <w:instrText xml:space="preserve"> PAGEREF _Toc211973196 \h </w:instrText>
+            </w:r>
+            <w:r>
+              <w:rPr>
+                <w:noProof/>
+                <w:webHidden/>
+              </w:rPr>
+            </w:r>
+            <w:r>
+              <w:rPr>
+                <w:noProof/>
+                <w:webHidden/>
+              </w:rPr>
+              <w:fldChar w:fldCharType="separate"/>
+            </w:r>
+            <w:r>
+              <w:rPr>
+                <w:noProof/>
+                <w:webHidden/>
+              </w:rPr>
+              <w:t>5</w:t>
+            </w:r>
+            <w:r>
+              <w:rPr>
+                <w:noProof/>
+                <w:webHidden/>
+              </w:rPr>
+              <w:fldChar w:fldCharType="end"/>
+            </w:r>
+          </w:hyperlink>
+        </w:p>
+        <w:p>
+          <w:pPr>
+            <w:pStyle w:val="TM2"/>
+            <w:tabs>
+              <w:tab w:val="right" w:leader="dot" w:pos="9062"/>
+            </w:tabs>
+            <w:rPr>
+              <w:rFonts w:eastAsiaTheme="minorEastAsia"/>
+              <w:noProof/>
+              <w:lang w:eastAsia="fr-BE"/>
+            </w:rPr>
+          </w:pPr>
+          <w:hyperlink w:anchor="_Toc211973197" w:history="1">
+            <w:r>
+              <w:rPr>
+                <w:rStyle w:val="Lienhypertexte"/>
+                <w:noProof/>
+              </w:rPr>
+              <w:t>Identification des principales entités de données</w:t>
+            </w:r>
+            <w:r>
+              <w:rPr>
+                <w:noProof/>
+                <w:webHidden/>
+              </w:rPr>
+              <w:tab/>
+            </w:r>
+            <w:r>
+              <w:rPr>
+                <w:noProof/>
+                <w:webHidden/>
+              </w:rPr>
+              <w:fldChar w:fldCharType="begin"/>
+            </w:r>
+            <w:r>
+              <w:rPr>
+                <w:noProof/>
+                <w:webHidden/>
+              </w:rPr>
+              <w:instrText xml:space="preserve"> PAGEREF _Toc211973197 \h </w:instrText>
+            </w:r>
+            <w:r>
+              <w:rPr>
+                <w:noProof/>
+                <w:webHidden/>
+              </w:rPr>
+            </w:r>
+            <w:r>
+              <w:rPr>
+                <w:noProof/>
+                <w:webHidden/>
+              </w:rPr>
+              <w:fldChar w:fldCharType="separate"/>
+            </w:r>
+            <w:r>
+              <w:rPr>
+                <w:noProof/>
+                <w:webHidden/>
+              </w:rPr>
+              <w:t>7</w:t>
+            </w:r>
+            <w:r>
+              <w:rPr>
+                <w:noProof/>
+                <w:webHidden/>
+              </w:rPr>
+              <w:fldChar w:fldCharType="end"/>
+            </w:r>
+          </w:hyperlink>
+        </w:p>
+        <w:p>
+          <w:pPr>
+            <w:pStyle w:val="TM2"/>
+            <w:tabs>
+              <w:tab w:val="right" w:leader="dot" w:pos="9062"/>
+            </w:tabs>
+            <w:rPr>
+              <w:rFonts w:eastAsiaTheme="minorEastAsia"/>
+              <w:noProof/>
+              <w:lang w:eastAsia="fr-BE"/>
+            </w:rPr>
+          </w:pPr>
+          <w:hyperlink w:anchor="_Toc211973198" w:history="1">
+            <w:r>
+              <w:rPr>
+                <w:rStyle w:val="Lienhypertexte"/>
+                <w:noProof/>
+              </w:rPr>
+              <w:t>Choix de la plateforme de développement</w:t>
+            </w:r>
+            <w:r>
+              <w:rPr>
+                <w:noProof/>
+                <w:webHidden/>
+              </w:rPr>
+              <w:tab/>
+            </w:r>
+            <w:r>
+              <w:rPr>
+                <w:noProof/>
+                <w:webHidden/>
+              </w:rPr>
+              <w:fldChar w:fldCharType="begin"/>
+            </w:r>
+            <w:r>
+              <w:rPr>
+                <w:noProof/>
+                <w:webHidden/>
+              </w:rPr>
+              <w:instrText xml:space="preserve"> PAGEREF _Toc211973198 \h </w:instrText>
+            </w:r>
+            <w:r>
+              <w:rPr>
+                <w:noProof/>
+                <w:webHidden/>
+              </w:rPr>
+            </w:r>
+            <w:r>
+              <w:rPr>
+                <w:noProof/>
+                <w:webHidden/>
+              </w:rPr>
+              <w:fldChar w:fldCharType="separate"/>
+            </w:r>
+            <w:r>
+              <w:rPr>
+                <w:noProof/>
+                <w:webHidden/>
+              </w:rPr>
+              <w:t>8</w:t>
+            </w:r>
+            <w:r>
+              <w:rPr>
+                <w:noProof/>
+                <w:webHidden/>
+              </w:rPr>
+              <w:fldChar w:fldCharType="end"/>
+            </w:r>
+          </w:hyperlink>
+        </w:p>
+        <w:p>
+          <w:pPr>
+            <w:pStyle w:val="TM2"/>
+            <w:tabs>
+              <w:tab w:val="right" w:leader="dot" w:pos="9062"/>
+            </w:tabs>
+            <w:rPr>
+              <w:rFonts w:eastAsiaTheme="minorEastAsia"/>
+              <w:noProof/>
+              <w:lang w:eastAsia="fr-BE"/>
+            </w:rPr>
+          </w:pPr>
+          <w:hyperlink w:anchor="_Toc211973199" w:history="1">
+            <w:r>
+              <w:rPr>
+                <w:rStyle w:val="Lienhypertexte"/>
+                <w:noProof/>
+              </w:rPr>
+              <w:t>Présentation du Kanban de suivi de projet</w:t>
+            </w:r>
+            <w:r>
+              <w:rPr>
+                <w:noProof/>
+                <w:webHidden/>
+              </w:rPr>
+              <w:tab/>
+            </w:r>
+            <w:r>
+              <w:rPr>
+                <w:noProof/>
+                <w:webHidden/>
+              </w:rPr>
+              <w:fldChar w:fldCharType="begin"/>
+            </w:r>
+            <w:r>
+              <w:rPr>
+                <w:noProof/>
+                <w:webHidden/>
+              </w:rPr>
+              <w:instrText xml:space="preserve"> PAGEREF _Toc211973199 \h </w:instrText>
+            </w:r>
+            <w:r>
+              <w:rPr>
+                <w:noProof/>
+                <w:webHidden/>
+              </w:rPr>
+            </w:r>
+            <w:r>
+              <w:rPr>
+                <w:noProof/>
+                <w:webHidden/>
+              </w:rPr>
+              <w:fldChar w:fldCharType="separate"/>
+            </w:r>
+            <w:r>
+              <w:rPr>
+                <w:noProof/>
+                <w:webHidden/>
+              </w:rPr>
+              <w:t>8</w:t>
             </w:r>
             <w:r>
               <w:rPr>
@@ -550,20 +963,19 @@
             <w:tabs>
               <w:tab w:val="right" w:leader="dot" w:pos="9062"/>
             </w:tabs>
-            <w:jc w:val="both"/>
             <w:rPr>
               <w:rFonts w:eastAsiaTheme="minorEastAsia"/>
               <w:noProof/>
               <w:lang w:eastAsia="fr-BE"/>
             </w:rPr>
           </w:pPr>
-          <w:hyperlink w:anchor="_Toc211968779" w:history="1">
+          <w:hyperlink w:anchor="_Toc211973200" w:history="1">
             <w:r>
               <w:rPr>
                 <w:rStyle w:val="Lienhypertexte"/>
                 <w:noProof/>
               </w:rPr>
-              <w:t>Contrainte technique</w:t>
+              <w:t>Colonnes</w:t>
             </w:r>
             <w:r>
               <w:rPr>
@@ -584,7 +996,7 @@
                 <w:noProof/>
                 <w:webHidden/>
               </w:rPr>
-              <w:instrText xml:space="preserve"> PAGEREF _Toc211968779 \h </w:instrText>
+              <w:instrText xml:space="preserve"> PAGEREF _Toc211973200 \h </w:instrText>
             </w:r>
             <w:r>
               <w:rPr>
@@ -604,7 +1016,7 @@
                 <w:noProof/>
                 <w:webHidden/>
               </w:rPr>
-              <w:t>4</w:t>
+              <w:t>8</w:t>
             </w:r>
             <w:r>
               <w:rPr>
@@ -617,24 +1029,23 @@
         </w:p>
         <w:p>
           <w:pPr>
-            <w:pStyle w:val="TM1"/>
+            <w:pStyle w:val="TM3"/>
             <w:tabs>
               <w:tab w:val="right" w:leader="dot" w:pos="9062"/>
             </w:tabs>
-            <w:jc w:val="both"/>
             <w:rPr>
               <w:rFonts w:eastAsiaTheme="minorEastAsia"/>
               <w:noProof/>
               <w:lang w:eastAsia="fr-BE"/>
             </w:rPr>
           </w:pPr>
-          <w:hyperlink w:anchor="_Toc211968780" w:history="1">
+          <w:hyperlink w:anchor="_Toc211973201" w:history="1">
             <w:r>
               <w:rPr>
                 <w:rStyle w:val="Lienhypertexte"/>
                 <w:noProof/>
               </w:rPr>
-              <w:t>Définition des besoins (POC PIDV)</w:t>
+              <w:t>Les étiquettes</w:t>
             </w:r>
             <w:r>
               <w:rPr>
@@ -655,7 +1066,7 @@
                 <w:noProof/>
                 <w:webHidden/>
               </w:rPr>
-              <w:instrText xml:space="preserve"> PAGEREF _Toc211968780 \h </w:instrText>
+              <w:instrText xml:space="preserve"> PAGEREF _Toc211973201 \h </w:instrText>
             </w:r>
             <w:r>
               <w:rPr>
@@ -675,7 +1086,7 @@
                 <w:noProof/>
                 <w:webHidden/>
               </w:rPr>
-              <w:t>4</w:t>
+              <w:t>8</w:t>
             </w:r>
             <w:r>
               <w:rPr>
@@ -692,20 +1103,19 @@
             <w:tabs>
               <w:tab w:val="right" w:leader="dot" w:pos="9062"/>
             </w:tabs>
-            <w:jc w:val="both"/>
             <w:rPr>
               <w:rFonts w:eastAsiaTheme="minorEastAsia"/>
               <w:noProof/>
               <w:lang w:eastAsia="fr-BE"/>
             </w:rPr>
           </w:pPr>
-          <w:hyperlink w:anchor="_Toc211968781" w:history="1">
+          <w:hyperlink w:anchor="_Toc211973202" w:history="1">
             <w:r>
               <w:rPr>
                 <w:rStyle w:val="Lienhypertexte"/>
                 <w:noProof/>
               </w:rPr>
-              <w:t>Acteurs et cas d’utilisation principaux (POC - PIDV)</w:t>
+              <w:t>Conclusion de la phase d’analyse fonctionnelle</w:t>
             </w:r>
             <w:r>
               <w:rPr>
@@ -726,7 +1136,7 @@
                 <w:noProof/>
                 <w:webHidden/>
               </w:rPr>
-              <w:instrText xml:space="preserve"> PAGEREF _Toc211968781 \h </w:instrText>
+              <w:instrText xml:space="preserve"> PAGEREF _Toc211973202 \h </w:instrText>
             </w:r>
             <w:r>
               <w:rPr>
@@ -746,433 +1156,7 @@
                 <w:noProof/>
                 <w:webHidden/>
               </w:rPr>
-              <w:t>6</w:t>
-            </w:r>
-            <w:r>
-              <w:rPr>
-                <w:noProof/>
-                <w:webHidden/>
-              </w:rPr>
-              <w:fldChar w:fldCharType="end"/>
-            </w:r>
-          </w:hyperlink>
-        </w:p>
-        <w:p>
-          <w:pPr>
-            <w:pStyle w:val="TM2"/>
-            <w:tabs>
-              <w:tab w:val="right" w:leader="dot" w:pos="9062"/>
-            </w:tabs>
-            <w:jc w:val="both"/>
-            <w:rPr>
-              <w:rFonts w:eastAsiaTheme="minorEastAsia"/>
-              <w:noProof/>
-              <w:lang w:eastAsia="fr-BE"/>
-            </w:rPr>
-          </w:pPr>
-          <w:hyperlink w:anchor="_Toc211968782" w:history="1">
-            <w:r>
-              <w:rPr>
-                <w:rStyle w:val="Lienhypertexte"/>
-                <w:noProof/>
-              </w:rPr>
-              <w:t>Identification des principales entités de données</w:t>
-            </w:r>
-            <w:r>
-              <w:rPr>
-                <w:noProof/>
-                <w:webHidden/>
-              </w:rPr>
-              <w:tab/>
-            </w:r>
-            <w:r>
-              <w:rPr>
-                <w:noProof/>
-                <w:webHidden/>
-              </w:rPr>
-              <w:fldChar w:fldCharType="begin"/>
-            </w:r>
-            <w:r>
-              <w:rPr>
-                <w:noProof/>
-                <w:webHidden/>
-              </w:rPr>
-              <w:instrText xml:space="preserve"> PAGEREF _Toc211968782 \h </w:instrText>
-            </w:r>
-            <w:r>
-              <w:rPr>
-                <w:noProof/>
-                <w:webHidden/>
-              </w:rPr>
-            </w:r>
-            <w:r>
-              <w:rPr>
-                <w:noProof/>
-                <w:webHidden/>
-              </w:rPr>
-              <w:fldChar w:fldCharType="separate"/>
-            </w:r>
-            <w:r>
-              <w:rPr>
-                <w:noProof/>
-                <w:webHidden/>
-              </w:rPr>
-              <w:t>8</w:t>
-            </w:r>
-            <w:r>
-              <w:rPr>
-                <w:noProof/>
-                <w:webHidden/>
-              </w:rPr>
-              <w:fldChar w:fldCharType="end"/>
-            </w:r>
-          </w:hyperlink>
-        </w:p>
-        <w:p>
-          <w:pPr>
-            <w:pStyle w:val="TM2"/>
-            <w:tabs>
-              <w:tab w:val="right" w:leader="dot" w:pos="9062"/>
-            </w:tabs>
-            <w:jc w:val="both"/>
-            <w:rPr>
-              <w:rFonts w:eastAsiaTheme="minorEastAsia"/>
-              <w:noProof/>
-              <w:lang w:eastAsia="fr-BE"/>
-            </w:rPr>
-          </w:pPr>
-          <w:hyperlink w:anchor="_Toc211968783" w:history="1">
-            <w:r>
-              <w:rPr>
-                <w:rStyle w:val="Lienhypertexte"/>
-                <w:noProof/>
-              </w:rPr>
-              <w:t>Choix de la plateforme de développement</w:t>
-            </w:r>
-            <w:r>
-              <w:rPr>
-                <w:noProof/>
-                <w:webHidden/>
-              </w:rPr>
-              <w:tab/>
-            </w:r>
-            <w:r>
-              <w:rPr>
-                <w:noProof/>
-                <w:webHidden/>
-              </w:rPr>
-              <w:fldChar w:fldCharType="begin"/>
-            </w:r>
-            <w:r>
-              <w:rPr>
-                <w:noProof/>
-                <w:webHidden/>
-              </w:rPr>
-              <w:instrText xml:space="preserve"> PAGEREF _Toc211968783 \h </w:instrText>
-            </w:r>
-            <w:r>
-              <w:rPr>
-                <w:noProof/>
-                <w:webHidden/>
-              </w:rPr>
-            </w:r>
-            <w:r>
-              <w:rPr>
-                <w:noProof/>
-                <w:webHidden/>
-              </w:rPr>
-              <w:fldChar w:fldCharType="separate"/>
-            </w:r>
-            <w:r>
-              <w:rPr>
-                <w:noProof/>
-                <w:webHidden/>
-              </w:rPr>
               <w:t>9</w:t>
-            </w:r>
-            <w:r>
-              <w:rPr>
-                <w:noProof/>
-                <w:webHidden/>
-              </w:rPr>
-              <w:fldChar w:fldCharType="end"/>
-            </w:r>
-          </w:hyperlink>
-        </w:p>
-        <w:p>
-          <w:pPr>
-            <w:pStyle w:val="TM2"/>
-            <w:tabs>
-              <w:tab w:val="right" w:leader="dot" w:pos="9062"/>
-            </w:tabs>
-            <w:jc w:val="both"/>
-            <w:rPr>
-              <w:rFonts w:eastAsiaTheme="minorEastAsia"/>
-              <w:noProof/>
-              <w:lang w:eastAsia="fr-BE"/>
-            </w:rPr>
-          </w:pPr>
-          <w:hyperlink w:anchor="_Toc211968784" w:history="1">
-            <w:r>
-              <w:rPr>
-                <w:rStyle w:val="Lienhypertexte"/>
-                <w:noProof/>
-              </w:rPr>
-              <w:t>Présentation du Kanban de suivi de projet</w:t>
-            </w:r>
-            <w:r>
-              <w:rPr>
-                <w:noProof/>
-                <w:webHidden/>
-              </w:rPr>
-              <w:tab/>
-            </w:r>
-            <w:r>
-              <w:rPr>
-                <w:noProof/>
-                <w:webHidden/>
-              </w:rPr>
-              <w:fldChar w:fldCharType="begin"/>
-            </w:r>
-            <w:r>
-              <w:rPr>
-                <w:noProof/>
-                <w:webHidden/>
-              </w:rPr>
-              <w:instrText xml:space="preserve"> PAGEREF _Toc211968784 \h </w:instrText>
-            </w:r>
-            <w:r>
-              <w:rPr>
-                <w:noProof/>
-                <w:webHidden/>
-              </w:rPr>
-            </w:r>
-            <w:r>
-              <w:rPr>
-                <w:noProof/>
-                <w:webHidden/>
-              </w:rPr>
-              <w:fldChar w:fldCharType="separate"/>
-            </w:r>
-            <w:r>
-              <w:rPr>
-                <w:noProof/>
-                <w:webHidden/>
-              </w:rPr>
-              <w:t>9</w:t>
-            </w:r>
-            <w:r>
-              <w:rPr>
-                <w:noProof/>
-                <w:webHidden/>
-              </w:rPr>
-              <w:fldChar w:fldCharType="end"/>
-            </w:r>
-          </w:hyperlink>
-        </w:p>
-        <w:p>
-          <w:pPr>
-            <w:pStyle w:val="TM3"/>
-            <w:tabs>
-              <w:tab w:val="right" w:leader="dot" w:pos="9062"/>
-            </w:tabs>
-            <w:jc w:val="both"/>
-            <w:rPr>
-              <w:rFonts w:eastAsiaTheme="minorEastAsia"/>
-              <w:noProof/>
-              <w:lang w:eastAsia="fr-BE"/>
-            </w:rPr>
-          </w:pPr>
-          <w:hyperlink w:anchor="_Toc211968785" w:history="1">
-            <w:r>
-              <w:rPr>
-                <w:rStyle w:val="Lienhypertexte"/>
-                <w:noProof/>
-              </w:rPr>
-              <w:t>Colonnes</w:t>
-            </w:r>
-            <w:r>
-              <w:rPr>
-                <w:noProof/>
-                <w:webHidden/>
-              </w:rPr>
-              <w:tab/>
-            </w:r>
-            <w:r>
-              <w:rPr>
-                <w:noProof/>
-                <w:webHidden/>
-              </w:rPr>
-              <w:fldChar w:fldCharType="begin"/>
-            </w:r>
-            <w:r>
-              <w:rPr>
-                <w:noProof/>
-                <w:webHidden/>
-              </w:rPr>
-              <w:instrText xml:space="preserve"> PAGEREF _Toc211968785 \h </w:instrText>
-            </w:r>
-            <w:r>
-              <w:rPr>
-                <w:noProof/>
-                <w:webHidden/>
-              </w:rPr>
-            </w:r>
-            <w:r>
-              <w:rPr>
-                <w:noProof/>
-                <w:webHidden/>
-              </w:rPr>
-              <w:fldChar w:fldCharType="separate"/>
-            </w:r>
-            <w:r>
-              <w:rPr>
-                <w:noProof/>
-                <w:webHidden/>
-              </w:rPr>
-              <w:t>9</w:t>
-            </w:r>
-            <w:r>
-              <w:rPr>
-                <w:noProof/>
-                <w:webHidden/>
-              </w:rPr>
-              <w:fldChar w:fldCharType="end"/>
-            </w:r>
-          </w:hyperlink>
-        </w:p>
-        <w:p>
-          <w:pPr>
-            <w:pStyle w:val="TM3"/>
-            <w:tabs>
-              <w:tab w:val="right" w:leader="dot" w:pos="9062"/>
-            </w:tabs>
-            <w:jc w:val="both"/>
-            <w:rPr>
-              <w:rFonts w:eastAsiaTheme="minorEastAsia"/>
-              <w:noProof/>
-              <w:lang w:eastAsia="fr-BE"/>
-            </w:rPr>
-          </w:pPr>
-          <w:hyperlink w:anchor="_Toc211968786" w:history="1">
-            <w:r>
-              <w:rPr>
-                <w:rStyle w:val="Lienhypertexte"/>
-                <w:noProof/>
-              </w:rPr>
-              <w:t>Les étiquettes</w:t>
-            </w:r>
-            <w:r>
-              <w:rPr>
-                <w:noProof/>
-                <w:webHidden/>
-              </w:rPr>
-              <w:tab/>
-            </w:r>
-            <w:r>
-              <w:rPr>
-                <w:noProof/>
-                <w:webHidden/>
-              </w:rPr>
-              <w:fldChar w:fldCharType="begin"/>
-            </w:r>
-            <w:r>
-              <w:rPr>
-                <w:noProof/>
-                <w:webHidden/>
-              </w:rPr>
-              <w:instrText xml:space="preserve"> PAGEREF _Toc211968786 \h </w:instrText>
-            </w:r>
-            <w:r>
-              <w:rPr>
-                <w:noProof/>
-                <w:webHidden/>
-              </w:rPr>
-            </w:r>
-            <w:r>
-              <w:rPr>
-                <w:noProof/>
-                <w:webHidden/>
-              </w:rPr>
-              <w:fldChar w:fldCharType="separate"/>
-            </w:r>
-            <w:r>
-              <w:rPr>
-                <w:noProof/>
-                <w:webHidden/>
-              </w:rPr>
-              <w:t>9</w:t>
-            </w:r>
-            <w:r>
-              <w:rPr>
-                <w:noProof/>
-                <w:webHidden/>
-              </w:rPr>
-              <w:fldChar w:fldCharType="end"/>
-            </w:r>
-          </w:hyperlink>
-        </w:p>
-        <w:p>
-          <w:pPr>
-            <w:pStyle w:val="TM2"/>
-            <w:tabs>
-              <w:tab w:val="right" w:leader="dot" w:pos="9062"/>
-            </w:tabs>
-            <w:jc w:val="both"/>
-            <w:rPr>
-              <w:rFonts w:eastAsiaTheme="minorEastAsia"/>
-              <w:noProof/>
-              <w:lang w:eastAsia="fr-BE"/>
-            </w:rPr>
-          </w:pPr>
-          <w:hyperlink w:anchor="_Toc211968787" w:history="1">
-            <w:r>
-              <w:rPr>
-                <w:rStyle w:val="Lienhypertexte"/>
-                <w:noProof/>
-              </w:rPr>
-              <w:t>Conclusion de la phase d’analyse fonctionnelle</w:t>
-            </w:r>
-            <w:r>
-              <w:rPr>
-                <w:noProof/>
-                <w:webHidden/>
-              </w:rPr>
-              <w:tab/>
-            </w:r>
-            <w:r>
-              <w:rPr>
-                <w:noProof/>
-                <w:webHidden/>
-              </w:rPr>
-              <w:fldChar w:fldCharType="begin"/>
-            </w:r>
-            <w:r>
-              <w:rPr>
-                <w:noProof/>
-                <w:webHidden/>
-              </w:rPr>
-              <w:instrText xml:space="preserve"> PAGEREF _Toc211968787 \h </w:instrText>
-            </w:r>
-            <w:r>
-              <w:rPr>
-                <w:noProof/>
-                <w:webHidden/>
-              </w:rPr>
-            </w:r>
-            <w:r>
-              <w:rPr>
-                <w:noProof/>
-                <w:webHidden/>
-              </w:rPr>
-              <w:fldChar w:fldCharType="separate"/>
-            </w:r>
-            <w:r>
-              <w:rPr>
-                <w:noProof/>
-                <w:webHidden/>
-              </w:rPr>
-              <w:t>10</w:t>
             </w:r>
             <w:r>
               <w:rPr>
@@ -1223,7 +1207,7 @@
         <w:pStyle w:val="Titre1"/>
         <w:jc w:val="both"/>
       </w:pPr>
-      <w:bookmarkStart w:id="0" w:name="_Toc211968772"/>
+      <w:bookmarkStart w:id="0" w:name="_Toc211973187"/>
       <w:r>
         <w:lastRenderedPageBreak/>
         <w:t>Ordre de mission</w:t>
@@ -1235,7 +1219,7 @@
         <w:pStyle w:val="Titre2"/>
         <w:jc w:val="both"/>
       </w:pPr>
-      <w:bookmarkStart w:id="1" w:name="_Toc211968773"/>
+      <w:bookmarkStart w:id="1" w:name="_Toc211973188"/>
       <w:r>
         <w:t>Objectif</w:t>
       </w:r>
@@ -1248,7 +1232,6 @@
       <w:pPr>
         <w:jc w:val="both"/>
       </w:pPr>
-      <w:bookmarkStart w:id="2" w:name="_Toc211968774"/>
       <w:r>
         <w:t>Le projet porte sur la conception d’un système de gestion de tâches logistique</w:t>
       </w:r>
@@ -1285,7 +1268,13 @@
         <w:jc w:val="both"/>
       </w:pPr>
       <w:r>
-        <w:t>Les principales activité sont les suivantes :</w:t>
+        <w:t>Les principales activité</w:t>
+      </w:r>
+      <w:r>
+        <w:t>s à intégrer</w:t>
+      </w:r>
+      <w:r>
+        <w:t xml:space="preserve"> sont les suivantes :</w:t>
       </w:r>
     </w:p>
     <w:p>
@@ -1325,6 +1314,45 @@
       </w:pPr>
       <w:r>
         <w:t xml:space="preserve">Taches de consolidation de stock </w:t>
+      </w:r>
+    </w:p>
+    <w:p>
+      <w:pPr>
+        <w:pStyle w:val="Paragraphedeliste"/>
+        <w:numPr>
+          <w:ilvl w:val="1"/>
+          <w:numId w:val="23"/>
+        </w:numPr>
+        <w:jc w:val="both"/>
+      </w:pPr>
+      <w:r>
+        <w:t>Regroupement de produit (hétérogène)</w:t>
+      </w:r>
+    </w:p>
+    <w:p>
+      <w:pPr>
+        <w:pStyle w:val="Paragraphedeliste"/>
+        <w:numPr>
+          <w:ilvl w:val="1"/>
+          <w:numId w:val="23"/>
+        </w:numPr>
+        <w:jc w:val="both"/>
+      </w:pPr>
+      <w:r>
+        <w:t xml:space="preserve">Libération de support </w:t>
+      </w:r>
+    </w:p>
+    <w:p>
+      <w:pPr>
+        <w:pStyle w:val="Paragraphedeliste"/>
+        <w:numPr>
+          <w:ilvl w:val="1"/>
+          <w:numId w:val="23"/>
+        </w:numPr>
+        <w:jc w:val="both"/>
+      </w:pPr>
+      <w:r>
+        <w:t>…</w:t>
       </w:r>
     </w:p>
     <w:p>
@@ -1478,11 +1506,11 @@
         <w:pStyle w:val="Titre3"/>
         <w:jc w:val="both"/>
       </w:pPr>
-      <w:bookmarkStart w:id="3" w:name="_Toc211968779"/>
+      <w:bookmarkStart w:id="2" w:name="_Toc211973189"/>
       <w:r>
         <w:t>Contrainte technique</w:t>
       </w:r>
-      <w:bookmarkEnd w:id="3"/>
+      <w:bookmarkEnd w:id="2"/>
     </w:p>
     <w:p>
       <w:pPr>
@@ -1536,6 +1564,7 @@
           <w:bCs/>
           <w:u w:val="single"/>
         </w:rPr>
+        <w:lastRenderedPageBreak/>
         <w:t>Être multilingue</w:t>
       </w:r>
       <w:r>
@@ -1557,7 +1586,6 @@
           <w:bCs/>
           <w:u w:val="single"/>
         </w:rPr>
-        <w:lastRenderedPageBreak/>
         <w:t xml:space="preserve">Inclure un système de connexion sécurisé </w:t>
       </w:r>
       <w:r>
@@ -1590,17 +1618,18 @@
         <w:pStyle w:val="Titre2"/>
         <w:jc w:val="both"/>
       </w:pPr>
+      <w:bookmarkStart w:id="3" w:name="_Toc211973190"/>
       <w:r>
         <w:t>Contexte</w:t>
       </w:r>
-      <w:bookmarkEnd w:id="2"/>
+      <w:bookmarkEnd w:id="3"/>
     </w:p>
     <w:p>
       <w:pPr>
         <w:pStyle w:val="Titre3"/>
         <w:jc w:val="both"/>
       </w:pPr>
-      <w:bookmarkStart w:id="4" w:name="_Toc211968775"/>
+      <w:bookmarkStart w:id="4" w:name="_Toc211973191"/>
       <w:r>
         <w:t>Présentation de l’entreprise</w:t>
       </w:r>
@@ -1641,7 +1670,7 @@
         <w:pStyle w:val="Titre3"/>
         <w:jc w:val="both"/>
       </w:pPr>
-      <w:bookmarkStart w:id="5" w:name="_Toc211968776"/>
+      <w:bookmarkStart w:id="5" w:name="_Toc211973192"/>
       <w:r>
         <w:t>Contexte du projet</w:t>
       </w:r>
@@ -1708,14 +1737,19 @@
         <w:t>En vert : le service impacté par l’analyse fonctionnelle décrite ci-dessous.</w:t>
       </w:r>
     </w:p>
-    <w:p/>
+    <w:p>
+      <w:r>
+        <w:br w:type="page"/>
+      </w:r>
+    </w:p>
     <w:p>
       <w:pPr>
         <w:pStyle w:val="Titre1"/>
         <w:jc w:val="both"/>
       </w:pPr>
-      <w:bookmarkStart w:id="6" w:name="_Toc211968780"/>
-      <w:r>
+      <w:bookmarkStart w:id="6" w:name="_Toc211973193"/>
+      <w:r>
+        <w:lastRenderedPageBreak/>
         <w:t xml:space="preserve">Définition des besoins </w:t>
       </w:r>
       <w:r>
@@ -1731,15 +1765,169 @@
     </w:p>
     <w:p>
       <w:pPr>
+        <w:pStyle w:val="Titre2"/>
+      </w:pPr>
+      <w:bookmarkStart w:id="7" w:name="_Toc211973194"/>
+      <w:r>
+        <w:t>Périmètre out</w:t>
+      </w:r>
+      <w:bookmarkEnd w:id="7"/>
+    </w:p>
+    <w:p>
+      <w:pPr>
         <w:pStyle w:val="Paragraphedeliste"/>
         <w:numPr>
           <w:ilvl w:val="0"/>
-          <w:numId w:val="15"/>
+          <w:numId w:val="30"/>
+        </w:numPr>
+      </w:pPr>
+      <w:r>
+        <w:t>G</w:t>
+      </w:r>
+      <w:r>
+        <w:t>estion</w:t>
+      </w:r>
+      <w:r>
+        <w:t>naire</w:t>
+      </w:r>
+      <w:r>
+        <w:t xml:space="preserve"> de rapport de fin de pause</w:t>
+      </w:r>
+    </w:p>
+    <w:p>
+      <w:pPr>
+        <w:pStyle w:val="Paragraphedeliste"/>
+        <w:numPr>
+          <w:ilvl w:val="0"/>
+          <w:numId w:val="30"/>
+        </w:numPr>
+      </w:pPr>
+      <w:r>
+        <w:t>Application multilingue</w:t>
+      </w:r>
+    </w:p>
+    <w:p>
+      <w:pPr>
+        <w:pStyle w:val="Paragraphedeliste"/>
+        <w:numPr>
+          <w:ilvl w:val="0"/>
+          <w:numId w:val="30"/>
         </w:numPr>
         <w:jc w:val="both"/>
       </w:pPr>
       <w:r>
-        <w:t xml:space="preserve">Gestion des zone et plant </w:t>
+        <w:t xml:space="preserve">Création et exécution  des tâches </w:t>
+      </w:r>
+    </w:p>
+    <w:p>
+      <w:pPr>
+        <w:pStyle w:val="Paragraphedeliste"/>
+        <w:numPr>
+          <w:ilvl w:val="1"/>
+          <w:numId w:val="30"/>
+        </w:numPr>
+        <w:jc w:val="both"/>
+      </w:pPr>
+      <w:r>
+        <w:t>Transporter des supports d’une zone de travaille à une autre</w:t>
+      </w:r>
+    </w:p>
+    <w:p>
+      <w:pPr>
+        <w:pStyle w:val="Paragraphedeliste"/>
+        <w:numPr>
+          <w:ilvl w:val="1"/>
+          <w:numId w:val="30"/>
+        </w:numPr>
+        <w:jc w:val="both"/>
+      </w:pPr>
+      <w:r>
+        <w:t>Mettre en stock / prélever des produits en suivant certaine règle (FIFO,LIFO,…)</w:t>
+      </w:r>
+    </w:p>
+    <w:p>
+      <w:pPr>
+        <w:pStyle w:val="Paragraphedeliste"/>
+        <w:numPr>
+          <w:ilvl w:val="1"/>
+          <w:numId w:val="30"/>
+        </w:numPr>
+        <w:jc w:val="both"/>
+      </w:pPr>
+      <w:r>
+        <w:t xml:space="preserve">Taches de consolidation de stock </w:t>
+      </w:r>
+    </w:p>
+    <w:p>
+      <w:pPr>
+        <w:pStyle w:val="Paragraphedeliste"/>
+        <w:numPr>
+          <w:ilvl w:val="1"/>
+          <w:numId w:val="30"/>
+        </w:numPr>
+        <w:jc w:val="both"/>
+      </w:pPr>
+      <w:r>
+        <w:t>Gestion des différents statuts d’ exécution des tâches</w:t>
+      </w:r>
+    </w:p>
+    <w:p>
+      <w:pPr>
+        <w:pStyle w:val="Titre2"/>
+      </w:pPr>
+      <w:bookmarkStart w:id="8" w:name="_Toc211973195"/>
+      <w:r>
+        <w:t>Périmètre In</w:t>
+      </w:r>
+      <w:bookmarkEnd w:id="8"/>
+      <w:r>
+        <w:t xml:space="preserve"> </w:t>
+      </w:r>
+    </w:p>
+    <w:p>
+      <w:pPr>
+        <w:pStyle w:val="Paragraphedeliste"/>
+        <w:numPr>
+          <w:ilvl w:val="0"/>
+          <w:numId w:val="29"/>
+        </w:numPr>
+      </w:pPr>
+      <w:r>
+        <w:t>Création d’un système de connexion sécurisé </w:t>
+      </w:r>
+    </w:p>
+    <w:p>
+      <w:pPr>
+        <w:pStyle w:val="Paragraphedeliste"/>
+        <w:numPr>
+          <w:ilvl w:val="0"/>
+          <w:numId w:val="29"/>
+        </w:numPr>
+      </w:pPr>
+      <w:r>
+        <w:t>Gérer plusieurs sites : l’utilisateur pourras ce connecté a un site et avoir uniquement les accès au ressource lié à celui-ci</w:t>
+      </w:r>
+    </w:p>
+    <w:p>
+      <w:pPr>
+        <w:pStyle w:val="Paragraphedeliste"/>
+        <w:numPr>
+          <w:ilvl w:val="0"/>
+          <w:numId w:val="29"/>
+        </w:numPr>
+        <w:jc w:val="both"/>
+      </w:pPr>
+      <w:r>
+        <w:t>Une représentation visuelle des zone</w:t>
+      </w:r>
+      <w:r>
+        <w:t>s</w:t>
+      </w:r>
+      <w:r>
+        <w:t xml:space="preserve"> de travailles</w:t>
+      </w:r>
+      <w:r>
+        <w:t xml:space="preserve"> : </w:t>
       </w:r>
     </w:p>
     <w:p>
@@ -1749,10 +1937,13 @@
           <w:ilvl w:val="1"/>
           <w:numId w:val="15"/>
         </w:numPr>
+        <w:tabs>
+          <w:tab w:val="left" w:pos="1080"/>
+        </w:tabs>
         <w:jc w:val="both"/>
       </w:pPr>
       <w:r>
-        <w:t xml:space="preserve">Créer/Editer/Suppression d’un plant </w:t>
+        <w:t xml:space="preserve">Gestion des zone et plant </w:t>
       </w:r>
     </w:p>
     <w:p>
@@ -1762,10 +1953,13 @@
           <w:ilvl w:val="1"/>
           <w:numId w:val="15"/>
         </w:numPr>
+        <w:tabs>
+          <w:tab w:val="left" w:pos="1080"/>
+        </w:tabs>
         <w:jc w:val="both"/>
       </w:pPr>
       <w:r>
-        <w:t xml:space="preserve">Créer/Editer/Suppression de zones </w:t>
+        <w:t xml:space="preserve">Créer/Editer/Suppression d’un plant </w:t>
       </w:r>
     </w:p>
     <w:p>
@@ -1775,35 +1969,13 @@
           <w:ilvl w:val="1"/>
           <w:numId w:val="15"/>
         </w:numPr>
+        <w:tabs>
+          <w:tab w:val="left" w:pos="1080"/>
+        </w:tabs>
         <w:jc w:val="both"/>
       </w:pPr>
       <w:r>
-        <w:t>Affecter des zones a un plant</w:t>
-      </w:r>
-    </w:p>
-    <w:p>
-      <w:pPr>
-        <w:pStyle w:val="Paragraphedeliste"/>
-        <w:numPr>
-          <w:ilvl w:val="0"/>
-          <w:numId w:val="15"/>
-        </w:numPr>
-        <w:jc w:val="both"/>
-      </w:pPr>
-      <w:r>
-        <w:t>Gestion d</w:t>
-      </w:r>
-      <w:r>
-        <w:t>’une</w:t>
-      </w:r>
-      <w:r>
-        <w:t xml:space="preserve"> tâche d’échange entre 2 zones (</w:t>
-      </w:r>
-      <w:r>
-        <w:t>Interzone</w:t>
-      </w:r>
-      <w:r>
-        <w:t xml:space="preserve">) </w:t>
+        <w:t xml:space="preserve">Créer/Editer/Suppression de zones </w:t>
       </w:r>
     </w:p>
     <w:p>
@@ -1813,62 +1985,20 @@
           <w:ilvl w:val="1"/>
           <w:numId w:val="15"/>
         </w:numPr>
+        <w:tabs>
+          <w:tab w:val="left" w:pos="1080"/>
+        </w:tabs>
         <w:jc w:val="both"/>
       </w:pPr>
       <w:r>
-        <w:t xml:space="preserve">Création d’une tâche </w:t>
-      </w:r>
-      <w:r>
-        <w:t>simple (pas de parallélisme)</w:t>
-      </w:r>
-    </w:p>
-    <w:p>
-      <w:pPr>
-        <w:pStyle w:val="Paragraphedeliste"/>
-        <w:numPr>
-          <w:ilvl w:val="1"/>
-          <w:numId w:val="15"/>
-        </w:numPr>
-        <w:jc w:val="both"/>
-      </w:pPr>
-      <w:r>
-        <w:t>Assignation automatique des tâches par le système</w:t>
-      </w:r>
-    </w:p>
-    <w:p>
-      <w:pPr>
-        <w:pStyle w:val="Paragraphedeliste"/>
-        <w:numPr>
-          <w:ilvl w:val="1"/>
-          <w:numId w:val="15"/>
-        </w:numPr>
-        <w:jc w:val="both"/>
-      </w:pPr>
-      <w:r>
-        <w:lastRenderedPageBreak/>
-        <w:t xml:space="preserve">Suivre l’état avancement </w:t>
-      </w:r>
-      <w:r>
-        <w:t>de celle-ci</w:t>
-      </w:r>
-    </w:p>
-    <w:p>
-      <w:pPr>
-        <w:pStyle w:val="Paragraphedeliste"/>
-        <w:numPr>
-          <w:ilvl w:val="1"/>
-          <w:numId w:val="15"/>
-        </w:numPr>
-        <w:jc w:val="both"/>
-      </w:pPr>
-      <w:r>
-        <w:t>Ecran d’affichage des tâches interzone</w:t>
-      </w:r>
-    </w:p>
-    <w:p>
-      <w:pPr>
-        <w:jc w:val="both"/>
-      </w:pPr>
+        <w:t>Affecter des zones</w:t>
+      </w:r>
+      <w:r>
+        <w:t xml:space="preserve"> de travail</w:t>
+      </w:r>
+      <w:r>
+        <w:t xml:space="preserve"> a un plant</w:t>
+      </w:r>
       <w:r>
         <w:br w:type="page"/>
       </w:r>
@@ -1893,7 +2023,7 @@
         <w:pStyle w:val="Titre2"/>
         <w:jc w:val="both"/>
       </w:pPr>
-      <w:bookmarkStart w:id="7" w:name="_Toc211968781"/>
+      <w:bookmarkStart w:id="9" w:name="_Toc211973196"/>
       <w:r>
         <w:lastRenderedPageBreak/>
         <w:t>Acteurs et cas d’utilisation principaux</w:t>
@@ -1907,7 +2037,7 @@
       <w:r>
         <w:t xml:space="preserve"> PIDV)</w:t>
       </w:r>
-      <w:bookmarkEnd w:id="7"/>
+      <w:bookmarkEnd w:id="9"/>
     </w:p>
     <w:tbl>
       <w:tblPr>
@@ -2682,11 +2812,11 @@
         <w:pStyle w:val="Titre2"/>
         <w:jc w:val="both"/>
       </w:pPr>
-      <w:bookmarkStart w:id="8" w:name="_Toc211968782"/>
+      <w:bookmarkStart w:id="10" w:name="_Toc211973197"/>
       <w:r>
         <w:t>Identification des principales entités de données</w:t>
       </w:r>
-      <w:bookmarkEnd w:id="8"/>
+      <w:bookmarkEnd w:id="10"/>
       <w:r>
         <w:t xml:space="preserve"> </w:t>
       </w:r>
@@ -3443,11 +3573,11 @@
         <w:pStyle w:val="Titre2"/>
         <w:jc w:val="both"/>
       </w:pPr>
-      <w:bookmarkStart w:id="9" w:name="_Toc211968783"/>
+      <w:bookmarkStart w:id="11" w:name="_Toc211973198"/>
       <w:r>
         <w:t>Choix de la plateforme de développement</w:t>
       </w:r>
-      <w:bookmarkEnd w:id="9"/>
+      <w:bookmarkEnd w:id="11"/>
     </w:p>
     <w:tbl>
       <w:tblPr>
@@ -3668,11 +3798,11 @@
         <w:pStyle w:val="Titre2"/>
         <w:jc w:val="both"/>
       </w:pPr>
-      <w:bookmarkStart w:id="10" w:name="_Toc211968784"/>
+      <w:bookmarkStart w:id="12" w:name="_Toc211973199"/>
       <w:r>
         <w:t>Présentation du Kanban de suivi de projet</w:t>
       </w:r>
-      <w:bookmarkEnd w:id="10"/>
+      <w:bookmarkEnd w:id="12"/>
     </w:p>
     <w:p>
       <w:pPr>
@@ -3692,11 +3822,11 @@
         <w:pStyle w:val="Titre3"/>
         <w:jc w:val="both"/>
       </w:pPr>
-      <w:bookmarkStart w:id="11" w:name="_Toc211968785"/>
+      <w:bookmarkStart w:id="13" w:name="_Toc211973200"/>
       <w:r>
         <w:t>Colonnes</w:t>
       </w:r>
-      <w:bookmarkEnd w:id="11"/>
+      <w:bookmarkEnd w:id="13"/>
     </w:p>
     <w:p>
       <w:pPr>
@@ -3961,14 +4091,14 @@
         <w:pStyle w:val="Titre3"/>
         <w:jc w:val="both"/>
       </w:pPr>
-      <w:bookmarkStart w:id="12" w:name="_Toc211968786"/>
+      <w:bookmarkStart w:id="14" w:name="_Toc211973201"/>
       <w:r>
         <w:rPr>
           <w:rStyle w:val="Titre3Car"/>
         </w:rPr>
         <w:t>Les étiquettes</w:t>
       </w:r>
-      <w:bookmarkEnd w:id="12"/>
+      <w:bookmarkEnd w:id="14"/>
       <w:r>
         <w:t xml:space="preserve">  </w:t>
       </w:r>
@@ -4686,12 +4816,12 @@
         <w:pStyle w:val="Titre2"/>
         <w:jc w:val="both"/>
       </w:pPr>
-      <w:bookmarkStart w:id="13" w:name="_Toc211968787"/>
+      <w:bookmarkStart w:id="15" w:name="_Toc211973202"/>
       <w:r>
         <w:lastRenderedPageBreak/>
         <w:t>Conclusion de la phase d’analyse fonctionnelle</w:t>
       </w:r>
-      <w:bookmarkEnd w:id="13"/>
+      <w:bookmarkEnd w:id="15"/>
     </w:p>
     <w:p>
       <w:pPr>
@@ -5433,7 +5563,7 @@
         <w:rFonts w:ascii="Symbol" w:hAnsi="Symbol" w:hint="default"/>
       </w:rPr>
     </w:lvl>
-    <w:lvl w:ilvl="1" w:tplc="080C0003" w:tentative="1">
+    <w:lvl w:ilvl="1" w:tplc="080C0003">
       <w:start w:val="1"/>
       <w:numFmt w:val="bullet"/>
       <w:lvlText w:val="o"/>
@@ -5644,6 +5774,119 @@
     </w:lvl>
   </w:abstractNum>
   <w:abstractNum w:abstractNumId="4" w15:restartNumberingAfterBreak="0">
+    <w:nsid w:val="15271D76"/>
+    <w:multiLevelType w:val="hybridMultilevel"/>
+    <w:tmpl w:val="D85E43A8"/>
+    <w:lvl w:ilvl="0" w:tplc="080C0003">
+      <w:start w:val="1"/>
+      <w:numFmt w:val="bullet"/>
+      <w:lvlText w:val="o"/>
+      <w:lvlJc w:val="left"/>
+      <w:pPr>
+        <w:ind w:left="720" w:hanging="360"/>
+      </w:pPr>
+      <w:rPr>
+        <w:rFonts w:ascii="Courier New" w:hAnsi="Courier New" w:cs="Courier New" w:hint="default"/>
+      </w:rPr>
+    </w:lvl>
+    <w:lvl w:ilvl="1" w:tplc="080C0003">
+      <w:start w:val="1"/>
+      <w:numFmt w:val="bullet"/>
+      <w:lvlText w:val="o"/>
+      <w:lvlJc w:val="left"/>
+      <w:pPr>
+        <w:ind w:left="1440" w:hanging="360"/>
+      </w:pPr>
+      <w:rPr>
+        <w:rFonts w:ascii="Courier New" w:hAnsi="Courier New" w:cs="Courier New" w:hint="default"/>
+      </w:rPr>
+    </w:lvl>
+    <w:lvl w:ilvl="2" w:tplc="080C0005" w:tentative="1">
+      <w:start w:val="1"/>
+      <w:numFmt w:val="bullet"/>
+      <w:lvlText w:val=""/>
+      <w:lvlJc w:val="left"/>
+      <w:pPr>
+        <w:ind w:left="2160" w:hanging="360"/>
+      </w:pPr>
+      <w:rPr>
+        <w:rFonts w:ascii="Wingdings" w:hAnsi="Wingdings" w:hint="default"/>
+      </w:rPr>
+    </w:lvl>
+    <w:lvl w:ilvl="3" w:tplc="080C0001" w:tentative="1">
+      <w:start w:val="1"/>
+      <w:numFmt w:val="bullet"/>
+      <w:lvlText w:val=""/>
+      <w:lvlJc w:val="left"/>
+      <w:pPr>
+        <w:ind w:left="2880" w:hanging="360"/>
+      </w:pPr>
+      <w:rPr>
+        <w:rFonts w:ascii="Symbol" w:hAnsi="Symbol" w:hint="default"/>
+      </w:rPr>
+    </w:lvl>
+    <w:lvl w:ilvl="4" w:tplc="080C0003" w:tentative="1">
+      <w:start w:val="1"/>
+      <w:numFmt w:val="bullet"/>
+      <w:lvlText w:val="o"/>
+      <w:lvlJc w:val="left"/>
+      <w:pPr>
+        <w:ind w:left="3600" w:hanging="360"/>
+      </w:pPr>
+      <w:rPr>
+        <w:rFonts w:ascii="Courier New" w:hAnsi="Courier New" w:cs="Courier New" w:hint="default"/>
+      </w:rPr>
+    </w:lvl>
+    <w:lvl w:ilvl="5" w:tplc="080C0005" w:tentative="1">
+      <w:start w:val="1"/>
+      <w:numFmt w:val="bullet"/>
+      <w:lvlText w:val=""/>
+      <w:lvlJc w:val="left"/>
+      <w:pPr>
+        <w:ind w:left="4320" w:hanging="360"/>
+      </w:pPr>
+      <w:rPr>
+        <w:rFonts w:ascii="Wingdings" w:hAnsi="Wingdings" w:hint="default"/>
+      </w:rPr>
+    </w:lvl>
+    <w:lvl w:ilvl="6" w:tplc="080C0001" w:tentative="1">
+      <w:start w:val="1"/>
+      <w:numFmt w:val="bullet"/>
+      <w:lvlText w:val=""/>
+      <w:lvlJc w:val="left"/>
+      <w:pPr>
+        <w:ind w:left="5040" w:hanging="360"/>
+      </w:pPr>
+      <w:rPr>
+        <w:rFonts w:ascii="Symbol" w:hAnsi="Symbol" w:hint="default"/>
+      </w:rPr>
+    </w:lvl>
+    <w:lvl w:ilvl="7" w:tplc="080C0003" w:tentative="1">
+      <w:start w:val="1"/>
+      <w:numFmt w:val="bullet"/>
+      <w:lvlText w:val="o"/>
+      <w:lvlJc w:val="left"/>
+      <w:pPr>
+        <w:ind w:left="5760" w:hanging="360"/>
+      </w:pPr>
+      <w:rPr>
+        <w:rFonts w:ascii="Courier New" w:hAnsi="Courier New" w:cs="Courier New" w:hint="default"/>
+      </w:rPr>
+    </w:lvl>
+    <w:lvl w:ilvl="8" w:tplc="080C0005" w:tentative="1">
+      <w:start w:val="1"/>
+      <w:numFmt w:val="bullet"/>
+      <w:lvlText w:val=""/>
+      <w:lvlJc w:val="left"/>
+      <w:pPr>
+        <w:ind w:left="6480" w:hanging="360"/>
+      </w:pPr>
+      <w:rPr>
+        <w:rFonts w:ascii="Wingdings" w:hAnsi="Wingdings" w:hint="default"/>
+      </w:rPr>
+    </w:lvl>
+  </w:abstractNum>
+  <w:abstractNum w:abstractNumId="5" w15:restartNumberingAfterBreak="0">
     <w:nsid w:val="19823474"/>
     <w:multiLevelType w:val="hybridMultilevel"/>
     <w:tmpl w:val="06CAF334"/>
@@ -5756,10 +5999,10 @@
       </w:rPr>
     </w:lvl>
   </w:abstractNum>
-  <w:abstractNum w:abstractNumId="5" w15:restartNumberingAfterBreak="0">
+  <w:abstractNum w:abstractNumId="6" w15:restartNumberingAfterBreak="0">
     <w:nsid w:val="1BCD3678"/>
     <w:multiLevelType w:val="hybridMultilevel"/>
-    <w:tmpl w:val="9BC087E2"/>
+    <w:tmpl w:val="D5FA67BE"/>
     <w:lvl w:ilvl="0" w:tplc="080C0001">
       <w:start w:val="1"/>
       <w:numFmt w:val="bullet"/>
@@ -5869,7 +6112,7 @@
       </w:rPr>
     </w:lvl>
   </w:abstractNum>
-  <w:abstractNum w:abstractNumId="6" w15:restartNumberingAfterBreak="0">
+  <w:abstractNum w:abstractNumId="7" w15:restartNumberingAfterBreak="0">
     <w:nsid w:val="1FD600C0"/>
     <w:multiLevelType w:val="hybridMultilevel"/>
     <w:tmpl w:val="018CA16C"/>
@@ -5982,7 +6225,120 @@
       </w:rPr>
     </w:lvl>
   </w:abstractNum>
-  <w:abstractNum w:abstractNumId="7" w15:restartNumberingAfterBreak="0">
+  <w:abstractNum w:abstractNumId="8" w15:restartNumberingAfterBreak="0">
+    <w:nsid w:val="2D071686"/>
+    <w:multiLevelType w:val="hybridMultilevel"/>
+    <w:tmpl w:val="8F72A498"/>
+    <w:lvl w:ilvl="0" w:tplc="080C0003">
+      <w:start w:val="1"/>
+      <w:numFmt w:val="bullet"/>
+      <w:lvlText w:val="o"/>
+      <w:lvlJc w:val="left"/>
+      <w:pPr>
+        <w:ind w:left="1068" w:hanging="360"/>
+      </w:pPr>
+      <w:rPr>
+        <w:rFonts w:ascii="Courier New" w:hAnsi="Courier New" w:cs="Courier New" w:hint="default"/>
+      </w:rPr>
+    </w:lvl>
+    <w:lvl w:ilvl="1" w:tplc="080C0003" w:tentative="1">
+      <w:start w:val="1"/>
+      <w:numFmt w:val="bullet"/>
+      <w:lvlText w:val="o"/>
+      <w:lvlJc w:val="left"/>
+      <w:pPr>
+        <w:ind w:left="1788" w:hanging="360"/>
+      </w:pPr>
+      <w:rPr>
+        <w:rFonts w:ascii="Courier New" w:hAnsi="Courier New" w:cs="Courier New" w:hint="default"/>
+      </w:rPr>
+    </w:lvl>
+    <w:lvl w:ilvl="2" w:tplc="080C0005" w:tentative="1">
+      <w:start w:val="1"/>
+      <w:numFmt w:val="bullet"/>
+      <w:lvlText w:val=""/>
+      <w:lvlJc w:val="left"/>
+      <w:pPr>
+        <w:ind w:left="2508" w:hanging="360"/>
+      </w:pPr>
+      <w:rPr>
+        <w:rFonts w:ascii="Wingdings" w:hAnsi="Wingdings" w:hint="default"/>
+      </w:rPr>
+    </w:lvl>
+    <w:lvl w:ilvl="3" w:tplc="080C0001" w:tentative="1">
+      <w:start w:val="1"/>
+      <w:numFmt w:val="bullet"/>
+      <w:lvlText w:val=""/>
+      <w:lvlJc w:val="left"/>
+      <w:pPr>
+        <w:ind w:left="3228" w:hanging="360"/>
+      </w:pPr>
+      <w:rPr>
+        <w:rFonts w:ascii="Symbol" w:hAnsi="Symbol" w:hint="default"/>
+      </w:rPr>
+    </w:lvl>
+    <w:lvl w:ilvl="4" w:tplc="080C0003" w:tentative="1">
+      <w:start w:val="1"/>
+      <w:numFmt w:val="bullet"/>
+      <w:lvlText w:val="o"/>
+      <w:lvlJc w:val="left"/>
+      <w:pPr>
+        <w:ind w:left="3948" w:hanging="360"/>
+      </w:pPr>
+      <w:rPr>
+        <w:rFonts w:ascii="Courier New" w:hAnsi="Courier New" w:cs="Courier New" w:hint="default"/>
+      </w:rPr>
+    </w:lvl>
+    <w:lvl w:ilvl="5" w:tplc="080C0005" w:tentative="1">
+      <w:start w:val="1"/>
+      <w:numFmt w:val="bullet"/>
+      <w:lvlText w:val=""/>
+      <w:lvlJc w:val="left"/>
+      <w:pPr>
+        <w:ind w:left="4668" w:hanging="360"/>
+      </w:pPr>
+      <w:rPr>
+        <w:rFonts w:ascii="Wingdings" w:hAnsi="Wingdings" w:hint="default"/>
+      </w:rPr>
+    </w:lvl>
+    <w:lvl w:ilvl="6" w:tplc="080C0001" w:tentative="1">
+      <w:start w:val="1"/>
+      <w:numFmt w:val="bullet"/>
+      <w:lvlText w:val=""/>
+      <w:lvlJc w:val="left"/>
+      <w:pPr>
+        <w:ind w:left="5388" w:hanging="360"/>
+      </w:pPr>
+      <w:rPr>
+        <w:rFonts w:ascii="Symbol" w:hAnsi="Symbol" w:hint="default"/>
+      </w:rPr>
+    </w:lvl>
+    <w:lvl w:ilvl="7" w:tplc="080C0003" w:tentative="1">
+      <w:start w:val="1"/>
+      <w:numFmt w:val="bullet"/>
+      <w:lvlText w:val="o"/>
+      <w:lvlJc w:val="left"/>
+      <w:pPr>
+        <w:ind w:left="6108" w:hanging="360"/>
+      </w:pPr>
+      <w:rPr>
+        <w:rFonts w:ascii="Courier New" w:hAnsi="Courier New" w:cs="Courier New" w:hint="default"/>
+      </w:rPr>
+    </w:lvl>
+    <w:lvl w:ilvl="8" w:tplc="080C0005" w:tentative="1">
+      <w:start w:val="1"/>
+      <w:numFmt w:val="bullet"/>
+      <w:lvlText w:val=""/>
+      <w:lvlJc w:val="left"/>
+      <w:pPr>
+        <w:ind w:left="6828" w:hanging="360"/>
+      </w:pPr>
+      <w:rPr>
+        <w:rFonts w:ascii="Wingdings" w:hAnsi="Wingdings" w:hint="default"/>
+      </w:rPr>
+    </w:lvl>
+  </w:abstractNum>
+  <w:abstractNum w:abstractNumId="9" w15:restartNumberingAfterBreak="0">
     <w:nsid w:val="34E8623E"/>
     <w:multiLevelType w:val="hybridMultilevel"/>
     <w:tmpl w:val="76EE011A"/>
@@ -6095,7 +6451,7 @@
       </w:rPr>
     </w:lvl>
   </w:abstractNum>
-  <w:abstractNum w:abstractNumId="8" w15:restartNumberingAfterBreak="0">
+  <w:abstractNum w:abstractNumId="10" w15:restartNumberingAfterBreak="0">
     <w:nsid w:val="356C40D8"/>
     <w:multiLevelType w:val="hybridMultilevel"/>
     <w:tmpl w:val="6F022628"/>
@@ -6208,7 +6564,7 @@
       </w:rPr>
     </w:lvl>
   </w:abstractNum>
-  <w:abstractNum w:abstractNumId="9" w15:restartNumberingAfterBreak="0">
+  <w:abstractNum w:abstractNumId="11" w15:restartNumberingAfterBreak="0">
     <w:nsid w:val="39CA3048"/>
     <w:multiLevelType w:val="hybridMultilevel"/>
     <w:tmpl w:val="E0A6D672"/>
@@ -6321,7 +6677,7 @@
       </w:rPr>
     </w:lvl>
   </w:abstractNum>
-  <w:abstractNum w:abstractNumId="10" w15:restartNumberingAfterBreak="0">
+  <w:abstractNum w:abstractNumId="12" w15:restartNumberingAfterBreak="0">
     <w:nsid w:val="40F66D33"/>
     <w:multiLevelType w:val="hybridMultilevel"/>
     <w:tmpl w:val="1334F00C"/>
@@ -6407,7 +6763,7 @@
       </w:pPr>
     </w:lvl>
   </w:abstractNum>
-  <w:abstractNum w:abstractNumId="11" w15:restartNumberingAfterBreak="0">
+  <w:abstractNum w:abstractNumId="13" w15:restartNumberingAfterBreak="0">
     <w:nsid w:val="43E14666"/>
     <w:multiLevelType w:val="hybridMultilevel"/>
     <w:tmpl w:val="EDA0D122"/>
@@ -6520,7 +6876,7 @@
       </w:rPr>
     </w:lvl>
   </w:abstractNum>
-  <w:abstractNum w:abstractNumId="12" w15:restartNumberingAfterBreak="0">
+  <w:abstractNum w:abstractNumId="14" w15:restartNumberingAfterBreak="0">
     <w:nsid w:val="49AB604B"/>
     <w:multiLevelType w:val="hybridMultilevel"/>
     <w:tmpl w:val="B66827DC"/>
@@ -6633,7 +6989,120 @@
       </w:rPr>
     </w:lvl>
   </w:abstractNum>
-  <w:abstractNum w:abstractNumId="13" w15:restartNumberingAfterBreak="0">
+  <w:abstractNum w:abstractNumId="15" w15:restartNumberingAfterBreak="0">
+    <w:nsid w:val="4B80331B"/>
+    <w:multiLevelType w:val="hybridMultilevel"/>
+    <w:tmpl w:val="A51CB6C6"/>
+    <w:lvl w:ilvl="0" w:tplc="080C0003">
+      <w:start w:val="1"/>
+      <w:numFmt w:val="bullet"/>
+      <w:lvlText w:val="o"/>
+      <w:lvlJc w:val="left"/>
+      <w:pPr>
+        <w:ind w:left="720" w:hanging="360"/>
+      </w:pPr>
+      <w:rPr>
+        <w:rFonts w:ascii="Courier New" w:hAnsi="Courier New" w:cs="Courier New" w:hint="default"/>
+      </w:rPr>
+    </w:lvl>
+    <w:lvl w:ilvl="1" w:tplc="080C0003">
+      <w:start w:val="1"/>
+      <w:numFmt w:val="bullet"/>
+      <w:lvlText w:val="o"/>
+      <w:lvlJc w:val="left"/>
+      <w:pPr>
+        <w:ind w:left="1440" w:hanging="360"/>
+      </w:pPr>
+      <w:rPr>
+        <w:rFonts w:ascii="Courier New" w:hAnsi="Courier New" w:cs="Courier New" w:hint="default"/>
+      </w:rPr>
+    </w:lvl>
+    <w:lvl w:ilvl="2" w:tplc="080C0005" w:tentative="1">
+      <w:start w:val="1"/>
+      <w:numFmt w:val="bullet"/>
+      <w:lvlText w:val=""/>
+      <w:lvlJc w:val="left"/>
+      <w:pPr>
+        <w:ind w:left="2160" w:hanging="360"/>
+      </w:pPr>
+      <w:rPr>
+        <w:rFonts w:ascii="Wingdings" w:hAnsi="Wingdings" w:hint="default"/>
+      </w:rPr>
+    </w:lvl>
+    <w:lvl w:ilvl="3" w:tplc="080C0001" w:tentative="1">
+      <w:start w:val="1"/>
+      <w:numFmt w:val="bullet"/>
+      <w:lvlText w:val=""/>
+      <w:lvlJc w:val="left"/>
+      <w:pPr>
+        <w:ind w:left="2880" w:hanging="360"/>
+      </w:pPr>
+      <w:rPr>
+        <w:rFonts w:ascii="Symbol" w:hAnsi="Symbol" w:hint="default"/>
+      </w:rPr>
+    </w:lvl>
+    <w:lvl w:ilvl="4" w:tplc="080C0003" w:tentative="1">
+      <w:start w:val="1"/>
+      <w:numFmt w:val="bullet"/>
+      <w:lvlText w:val="o"/>
+      <w:lvlJc w:val="left"/>
+      <w:pPr>
+        <w:ind w:left="3600" w:hanging="360"/>
+      </w:pPr>
+      <w:rPr>
+        <w:rFonts w:ascii="Courier New" w:hAnsi="Courier New" w:cs="Courier New" w:hint="default"/>
+      </w:rPr>
+    </w:lvl>
+    <w:lvl w:ilvl="5" w:tplc="080C0005" w:tentative="1">
+      <w:start w:val="1"/>
+      <w:numFmt w:val="bullet"/>
+      <w:lvlText w:val=""/>
+      <w:lvlJc w:val="left"/>
+      <w:pPr>
+        <w:ind w:left="4320" w:hanging="360"/>
+      </w:pPr>
+      <w:rPr>
+        <w:rFonts w:ascii="Wingdings" w:hAnsi="Wingdings" w:hint="default"/>
+      </w:rPr>
+    </w:lvl>
+    <w:lvl w:ilvl="6" w:tplc="080C0001" w:tentative="1">
+      <w:start w:val="1"/>
+      <w:numFmt w:val="bullet"/>
+      <w:lvlText w:val=""/>
+      <w:lvlJc w:val="left"/>
+      <w:pPr>
+        <w:ind w:left="5040" w:hanging="360"/>
+      </w:pPr>
+      <w:rPr>
+        <w:rFonts w:ascii="Symbol" w:hAnsi="Symbol" w:hint="default"/>
+      </w:rPr>
+    </w:lvl>
+    <w:lvl w:ilvl="7" w:tplc="080C0003" w:tentative="1">
+      <w:start w:val="1"/>
+      <w:numFmt w:val="bullet"/>
+      <w:lvlText w:val="o"/>
+      <w:lvlJc w:val="left"/>
+      <w:pPr>
+        <w:ind w:left="5760" w:hanging="360"/>
+      </w:pPr>
+      <w:rPr>
+        <w:rFonts w:ascii="Courier New" w:hAnsi="Courier New" w:cs="Courier New" w:hint="default"/>
+      </w:rPr>
+    </w:lvl>
+    <w:lvl w:ilvl="8" w:tplc="080C0005" w:tentative="1">
+      <w:start w:val="1"/>
+      <w:numFmt w:val="bullet"/>
+      <w:lvlText w:val=""/>
+      <w:lvlJc w:val="left"/>
+      <w:pPr>
+        <w:ind w:left="6480" w:hanging="360"/>
+      </w:pPr>
+      <w:rPr>
+        <w:rFonts w:ascii="Wingdings" w:hAnsi="Wingdings" w:hint="default"/>
+      </w:rPr>
+    </w:lvl>
+  </w:abstractNum>
+  <w:abstractNum w:abstractNumId="16" w15:restartNumberingAfterBreak="0">
     <w:nsid w:val="4BDA2E25"/>
     <w:multiLevelType w:val="hybridMultilevel"/>
     <w:tmpl w:val="DCCCF832"/>
@@ -6746,7 +7215,7 @@
       </w:rPr>
     </w:lvl>
   </w:abstractNum>
-  <w:abstractNum w:abstractNumId="14" w15:restartNumberingAfterBreak="0">
+  <w:abstractNum w:abstractNumId="17" w15:restartNumberingAfterBreak="0">
     <w:nsid w:val="55486A88"/>
     <w:multiLevelType w:val="hybridMultilevel"/>
     <w:tmpl w:val="7C14A8AE"/>
@@ -6832,7 +7301,7 @@
       </w:pPr>
     </w:lvl>
   </w:abstractNum>
-  <w:abstractNum w:abstractNumId="15" w15:restartNumberingAfterBreak="0">
+  <w:abstractNum w:abstractNumId="18" w15:restartNumberingAfterBreak="0">
     <w:nsid w:val="55572EC1"/>
     <w:multiLevelType w:val="hybridMultilevel"/>
     <w:tmpl w:val="9FA275CC"/>
@@ -6945,7 +7414,7 @@
       </w:rPr>
     </w:lvl>
   </w:abstractNum>
-  <w:abstractNum w:abstractNumId="16" w15:restartNumberingAfterBreak="0">
+  <w:abstractNum w:abstractNumId="19" w15:restartNumberingAfterBreak="0">
     <w:nsid w:val="562B0297"/>
     <w:multiLevelType w:val="hybridMultilevel"/>
     <w:tmpl w:val="08A2AF18"/>
@@ -7058,7 +7527,7 @@
       </w:rPr>
     </w:lvl>
   </w:abstractNum>
-  <w:abstractNum w:abstractNumId="17" w15:restartNumberingAfterBreak="0">
+  <w:abstractNum w:abstractNumId="20" w15:restartNumberingAfterBreak="0">
     <w:nsid w:val="57036402"/>
     <w:multiLevelType w:val="hybridMultilevel"/>
     <w:tmpl w:val="F03CEBF4"/>
@@ -7171,7 +7640,7 @@
       </w:rPr>
     </w:lvl>
   </w:abstractNum>
-  <w:abstractNum w:abstractNumId="18" w15:restartNumberingAfterBreak="0">
+  <w:abstractNum w:abstractNumId="21" w15:restartNumberingAfterBreak="0">
     <w:nsid w:val="572744CA"/>
     <w:multiLevelType w:val="hybridMultilevel"/>
     <w:tmpl w:val="62EEC6A8"/>
@@ -7284,7 +7753,93 @@
       </w:rPr>
     </w:lvl>
   </w:abstractNum>
-  <w:abstractNum w:abstractNumId="19" w15:restartNumberingAfterBreak="0">
+  <w:abstractNum w:abstractNumId="22" w15:restartNumberingAfterBreak="0">
+    <w:nsid w:val="6452718C"/>
+    <w:multiLevelType w:val="hybridMultilevel"/>
+    <w:tmpl w:val="AC000B7E"/>
+    <w:lvl w:ilvl="0" w:tplc="080C000F">
+      <w:start w:val="1"/>
+      <w:numFmt w:val="decimal"/>
+      <w:lvlText w:val="%1."/>
+      <w:lvlJc w:val="left"/>
+      <w:pPr>
+        <w:ind w:left="720" w:hanging="360"/>
+      </w:pPr>
+    </w:lvl>
+    <w:lvl w:ilvl="1" w:tplc="080C0019" w:tentative="1">
+      <w:start w:val="1"/>
+      <w:numFmt w:val="lowerLetter"/>
+      <w:lvlText w:val="%2."/>
+      <w:lvlJc w:val="left"/>
+      <w:pPr>
+        <w:ind w:left="1440" w:hanging="360"/>
+      </w:pPr>
+    </w:lvl>
+    <w:lvl w:ilvl="2" w:tplc="080C001B" w:tentative="1">
+      <w:start w:val="1"/>
+      <w:numFmt w:val="lowerRoman"/>
+      <w:lvlText w:val="%3."/>
+      <w:lvlJc w:val="right"/>
+      <w:pPr>
+        <w:ind w:left="2160" w:hanging="180"/>
+      </w:pPr>
+    </w:lvl>
+    <w:lvl w:ilvl="3" w:tplc="080C000F" w:tentative="1">
+      <w:start w:val="1"/>
+      <w:numFmt w:val="decimal"/>
+      <w:lvlText w:val="%4."/>
+      <w:lvlJc w:val="left"/>
+      <w:pPr>
+        <w:ind w:left="2880" w:hanging="360"/>
+      </w:pPr>
+    </w:lvl>
+    <w:lvl w:ilvl="4" w:tplc="080C0019" w:tentative="1">
+      <w:start w:val="1"/>
+      <w:numFmt w:val="lowerLetter"/>
+      <w:lvlText w:val="%5."/>
+      <w:lvlJc w:val="left"/>
+      <w:pPr>
+        <w:ind w:left="3600" w:hanging="360"/>
+      </w:pPr>
+    </w:lvl>
+    <w:lvl w:ilvl="5" w:tplc="080C001B" w:tentative="1">
+      <w:start w:val="1"/>
+      <w:numFmt w:val="lowerRoman"/>
+      <w:lvlText w:val="%6."/>
+      <w:lvlJc w:val="right"/>
+      <w:pPr>
+        <w:ind w:left="4320" w:hanging="180"/>
+      </w:pPr>
+    </w:lvl>
+    <w:lvl w:ilvl="6" w:tplc="080C000F" w:tentative="1">
+      <w:start w:val="1"/>
+      <w:numFmt w:val="decimal"/>
+      <w:lvlText w:val="%7."/>
+      <w:lvlJc w:val="left"/>
+      <w:pPr>
+        <w:ind w:left="5040" w:hanging="360"/>
+      </w:pPr>
+    </w:lvl>
+    <w:lvl w:ilvl="7" w:tplc="080C0019" w:tentative="1">
+      <w:start w:val="1"/>
+      <w:numFmt w:val="lowerLetter"/>
+      <w:lvlText w:val="%8."/>
+      <w:lvlJc w:val="left"/>
+      <w:pPr>
+        <w:ind w:left="5760" w:hanging="360"/>
+      </w:pPr>
+    </w:lvl>
+    <w:lvl w:ilvl="8" w:tplc="080C001B" w:tentative="1">
+      <w:start w:val="1"/>
+      <w:numFmt w:val="lowerRoman"/>
+      <w:lvlText w:val="%9."/>
+      <w:lvlJc w:val="right"/>
+      <w:pPr>
+        <w:ind w:left="6480" w:hanging="180"/>
+      </w:pPr>
+    </w:lvl>
+  </w:abstractNum>
+  <w:abstractNum w:abstractNumId="23" w15:restartNumberingAfterBreak="0">
     <w:nsid w:val="663F3E1C"/>
     <w:multiLevelType w:val="hybridMultilevel"/>
     <w:tmpl w:val="12CA56C4"/>
@@ -7397,7 +7952,7 @@
       </w:rPr>
     </w:lvl>
   </w:abstractNum>
-  <w:abstractNum w:abstractNumId="20" w15:restartNumberingAfterBreak="0">
+  <w:abstractNum w:abstractNumId="24" w15:restartNumberingAfterBreak="0">
     <w:nsid w:val="6A6746D4"/>
     <w:multiLevelType w:val="hybridMultilevel"/>
     <w:tmpl w:val="078831FE"/>
@@ -7510,7 +8065,7 @@
       </w:rPr>
     </w:lvl>
   </w:abstractNum>
-  <w:abstractNum w:abstractNumId="21" w15:restartNumberingAfterBreak="0">
+  <w:abstractNum w:abstractNumId="25" w15:restartNumberingAfterBreak="0">
     <w:nsid w:val="6D4E10FC"/>
     <w:multiLevelType w:val="hybridMultilevel"/>
     <w:tmpl w:val="E2D0C186"/>
@@ -7623,7 +8178,7 @@
       </w:rPr>
     </w:lvl>
   </w:abstractNum>
-  <w:abstractNum w:abstractNumId="22" w15:restartNumberingAfterBreak="0">
+  <w:abstractNum w:abstractNumId="26" w15:restartNumberingAfterBreak="0">
     <w:nsid w:val="70A37213"/>
     <w:multiLevelType w:val="hybridMultilevel"/>
     <w:tmpl w:val="2C200DCA"/>
@@ -7736,7 +8291,7 @@
       </w:rPr>
     </w:lvl>
   </w:abstractNum>
-  <w:abstractNum w:abstractNumId="23" w15:restartNumberingAfterBreak="0">
+  <w:abstractNum w:abstractNumId="27" w15:restartNumberingAfterBreak="0">
     <w:nsid w:val="71272C93"/>
     <w:multiLevelType w:val="hybridMultilevel"/>
     <w:tmpl w:val="6978A7F2"/>
@@ -7849,7 +8404,7 @@
       </w:rPr>
     </w:lvl>
   </w:abstractNum>
-  <w:abstractNum w:abstractNumId="24" w15:restartNumberingAfterBreak="0">
+  <w:abstractNum w:abstractNumId="28" w15:restartNumberingAfterBreak="0">
     <w:nsid w:val="765C6F10"/>
     <w:multiLevelType w:val="hybridMultilevel"/>
     <w:tmpl w:val="D6029FEC"/>
@@ -7962,7 +8517,7 @@
       </w:rPr>
     </w:lvl>
   </w:abstractNum>
-  <w:abstractNum w:abstractNumId="25" w15:restartNumberingAfterBreak="0">
+  <w:abstractNum w:abstractNumId="29" w15:restartNumberingAfterBreak="0">
     <w:nsid w:val="7C4951C8"/>
     <w:multiLevelType w:val="hybridMultilevel"/>
     <w:tmpl w:val="61FA42D0"/>
@@ -8079,67 +8634,67 @@
     <w:abstractNumId w:val="1"/>
   </w:num>
   <w:num w:numId="2" w16cid:durableId="311909318">
-    <w:abstractNumId w:val="25"/>
+    <w:abstractNumId w:val="29"/>
   </w:num>
   <w:num w:numId="3" w16cid:durableId="320353469">
-    <w:abstractNumId w:val="23"/>
+    <w:abstractNumId w:val="27"/>
   </w:num>
   <w:num w:numId="4" w16cid:durableId="273482395">
     <w:abstractNumId w:val="0"/>
   </w:num>
   <w:num w:numId="5" w16cid:durableId="561065178">
+    <w:abstractNumId w:val="20"/>
+  </w:num>
+  <w:num w:numId="6" w16cid:durableId="448210678">
+    <w:abstractNumId w:val="25"/>
+  </w:num>
+  <w:num w:numId="7" w16cid:durableId="1249922140">
+    <w:abstractNumId w:val="7"/>
+  </w:num>
+  <w:num w:numId="8" w16cid:durableId="784809986">
+    <w:abstractNumId w:val="12"/>
+  </w:num>
+  <w:num w:numId="9" w16cid:durableId="1532911578">
+    <w:abstractNumId w:val="23"/>
+  </w:num>
+  <w:num w:numId="10" w16cid:durableId="1758479579">
     <w:abstractNumId w:val="17"/>
   </w:num>
-  <w:num w:numId="6" w16cid:durableId="448210678">
+  <w:num w:numId="11" w16cid:durableId="1340932571">
     <w:abstractNumId w:val="21"/>
   </w:num>
-  <w:num w:numId="7" w16cid:durableId="1249922140">
+  <w:num w:numId="12" w16cid:durableId="1726490734">
+    <w:abstractNumId w:val="11"/>
+  </w:num>
+  <w:num w:numId="13" w16cid:durableId="1604266138">
+    <w:abstractNumId w:val="14"/>
+  </w:num>
+  <w:num w:numId="14" w16cid:durableId="1183782283">
+    <w:abstractNumId w:val="10"/>
+  </w:num>
+  <w:num w:numId="15" w16cid:durableId="219749007">
     <w:abstractNumId w:val="6"/>
   </w:num>
-  <w:num w:numId="8" w16cid:durableId="784809986">
-    <w:abstractNumId w:val="10"/>
+  <w:num w:numId="16" w16cid:durableId="1874922158">
+    <w:abstractNumId w:val="28"/>
   </w:num>
-  <w:num w:numId="9" w16cid:durableId="1532911578">
+  <w:num w:numId="17" w16cid:durableId="1868449025">
+    <w:abstractNumId w:val="24"/>
+  </w:num>
+  <w:num w:numId="18" w16cid:durableId="558441212">
+    <w:abstractNumId w:val="16"/>
+  </w:num>
+  <w:num w:numId="19" w16cid:durableId="2075855300">
+    <w:abstractNumId w:val="18"/>
+  </w:num>
+  <w:num w:numId="20" w16cid:durableId="1395858505">
     <w:abstractNumId w:val="19"/>
   </w:num>
-  <w:num w:numId="10" w16cid:durableId="1758479579">
-    <w:abstractNumId w:val="14"/>
-  </w:num>
-  <w:num w:numId="11" w16cid:durableId="1340932571">
-    <w:abstractNumId w:val="18"/>
-  </w:num>
-  <w:num w:numId="12" w16cid:durableId="1726490734">
-    <w:abstractNumId w:val="9"/>
-  </w:num>
-  <w:num w:numId="13" w16cid:durableId="1604266138">
-    <w:abstractNumId w:val="12"/>
-  </w:num>
-  <w:num w:numId="14" w16cid:durableId="1183782283">
-    <w:abstractNumId w:val="8"/>
-  </w:num>
-  <w:num w:numId="15" w16cid:durableId="219749007">
-    <w:abstractNumId w:val="5"/>
-  </w:num>
-  <w:num w:numId="16" w16cid:durableId="1874922158">
-    <w:abstractNumId w:val="24"/>
-  </w:num>
-  <w:num w:numId="17" w16cid:durableId="1868449025">
-    <w:abstractNumId w:val="20"/>
-  </w:num>
-  <w:num w:numId="18" w16cid:durableId="558441212">
-    <w:abstractNumId w:val="13"/>
-  </w:num>
-  <w:num w:numId="19" w16cid:durableId="2075855300">
-    <w:abstractNumId w:val="15"/>
-  </w:num>
-  <w:num w:numId="20" w16cid:durableId="1395858505">
-    <w:abstractNumId w:val="16"/>
-  </w:num>
   <w:num w:numId="21" w16cid:durableId="1314798788">
-    <w:abstractNumId w:val="22"/>
+    <w:abstractNumId w:val="26"/>
   </w:num>
   <w:num w:numId="22" w16cid:durableId="1661958030">
-    <w:abstractNumId w:val="11"/>
+    <w:abstractNumId w:val="13"/>
   </w:num>
   <w:num w:numId="23" w16cid:durableId="1064181411">
     <w:abstractNumId w:val="2"/>
@@ -8148,10 +8703,22 @@
     <w:abstractNumId w:val="3"/>
   </w:num>
   <w:num w:numId="25" w16cid:durableId="984890495">
+    <w:abstractNumId w:val="5"/>
+  </w:num>
+  <w:num w:numId="26" w16cid:durableId="1451196082">
+    <w:abstractNumId w:val="9"/>
+  </w:num>
+  <w:num w:numId="27" w16cid:durableId="1314986858">
+    <w:abstractNumId w:val="22"/>
+  </w:num>
+  <w:num w:numId="28" w16cid:durableId="2044744827">
+    <w:abstractNumId w:val="8"/>
+  </w:num>
+  <w:num w:numId="29" w16cid:durableId="1953127517">
     <w:abstractNumId w:val="4"/>
   </w:num>
-  <w:num w:numId="26" w16cid:durableId="1451196082">
-    <w:abstractNumId w:val="7"/>
+  <w:num w:numId="30" w16cid:durableId="1069578259">
+    <w:abstractNumId w:val="15"/>
   </w:num>
 </w:numbering>
 </file>
@@ -8756,6 +9323,7 @@
   <w:style w:type="character" w:default="1" w:styleId="Policepardfaut">
     <w:name w:val="Default Paragraph Font"/>
     <w:uiPriority w:val="1"/>
+    <w:semiHidden/>
     <w:unhideWhenUsed/>
   </w:style>
   <w:style w:type="table" w:default="1" w:styleId="TableauNormal">

</xml_diff>